<commit_message>
Update Requisitos funcionales y no funcionales.docx
Versión 1.3: Todos los requisitos del sistema han sido definidos, aunque puede haber variaciones a estas alturas del proyecto. Esta versión tiene cambios en cuanto a definiciones de requisitos y alguno que otro nuevo añadido, como es el caso de "buscar producto" y "buscar comercio".
</commit_message>
<xml_diff>
--- a/Documentos/Requisitos funcionales y no funcionales.docx
+++ b/Documentos/Requisitos funcionales y no funcionales.docx
@@ -30,7 +30,42 @@
           <w:sz w:val="24"/>
           <w:szCs w:val="24"/>
         </w:rPr>
-        <w:t>y no funcionales del sistema. Por ello, he decidido dividir los requisitos funcionales según el actor para profundizar y detallar lo máximo posible las funciones de cada actor.</w:t>
+        <w:t xml:space="preserve">y no funcionales del sistema. Por ello, he decidido </w:t>
+      </w:r>
+      <w:r>
+        <w:rPr>
+          <w:sz w:val="24"/>
+          <w:szCs w:val="24"/>
+        </w:rPr>
+        <w:t>clasificar</w:t>
+      </w:r>
+      <w:r>
+        <w:rPr>
+          <w:sz w:val="24"/>
+          <w:szCs w:val="24"/>
+        </w:rPr>
+        <w:t xml:space="preserve"> los requisitos funcionales según el actor para profundizar y detallar lo máximo posible las funciones de cada actor</w:t>
+      </w:r>
+      <w:r>
+        <w:rPr>
+          <w:sz w:val="24"/>
+          <w:szCs w:val="24"/>
+        </w:rPr>
+        <w:t>, donde se podrá observar que algunos requisitos en distintos actores</w:t>
+      </w:r>
+      <w:r>
+        <w:rPr>
+          <w:sz w:val="24"/>
+          <w:szCs w:val="24"/>
+        </w:rPr>
+        <w:t xml:space="preserve"> son repetidos, pues las funcionalidades son las mismas, y por lo tanto, es el mismo requisito tanto para uno como para otro</w:t>
+      </w:r>
+      <w:r>
+        <w:rPr>
+          <w:sz w:val="24"/>
+          <w:szCs w:val="24"/>
+        </w:rPr>
+        <w:t>.</w:t>
       </w:r>
       <w:r>
         <w:rPr>
@@ -310,7 +345,14 @@
           <w:sz w:val="24"/>
           <w:szCs w:val="24"/>
         </w:rPr>
-        <w:t>Todo usuario previamente registrado deberá</w:t>
+        <w:t>El administrador</w:t>
+      </w:r>
+      <w:r>
+        <w:rPr>
+          <w:sz w:val="24"/>
+          <w:szCs w:val="24"/>
+        </w:rPr>
+        <w:t xml:space="preserve"> deberá</w:t>
       </w:r>
       <w:r>
         <w:rPr>
@@ -396,28 +438,57 @@
           <w:sz w:val="24"/>
           <w:szCs w:val="24"/>
         </w:rPr>
-        <w:t xml:space="preserve">RF-1.1: Crear administrador: </w:t>
-      </w:r>
-      <w:r>
-        <w:rPr>
-          <w:sz w:val="24"/>
-          <w:szCs w:val="24"/>
-        </w:rPr>
-        <w:t>Se podrá crear un administrador directamente desde la base de datos, asignándole el rol e introduciendo su nombre, apellidos, un identificador que lo diferencie de los demás</w:t>
-      </w:r>
-      <w:r>
-        <w:rPr>
-          <w:sz w:val="24"/>
-          <w:szCs w:val="24"/>
-        </w:rPr>
-        <w:t xml:space="preserve"> y una contraseña que podrá cambiar más tarde si así lo desea</w:t>
-      </w:r>
-      <w:r>
-        <w:rPr>
-          <w:sz w:val="24"/>
-          <w:szCs w:val="24"/>
-        </w:rPr>
-        <w:t>. Una vez esté creado, éste podrá iniciar sesión y tendrá todos los permisos que a un administrador le será otorgado.</w:t>
+        <w:t>RF-</w:t>
+      </w:r>
+      <w:r>
+        <w:rPr>
+          <w:b/>
+          <w:bCs/>
+          <w:sz w:val="24"/>
+          <w:szCs w:val="24"/>
+        </w:rPr>
+        <w:t>2</w:t>
+      </w:r>
+      <w:r>
+        <w:rPr>
+          <w:b/>
+          <w:bCs/>
+          <w:sz w:val="24"/>
+          <w:szCs w:val="24"/>
+        </w:rPr>
+        <w:t>.</w:t>
+      </w:r>
+      <w:r>
+        <w:rPr>
+          <w:b/>
+          <w:bCs/>
+          <w:sz w:val="24"/>
+          <w:szCs w:val="24"/>
+        </w:rPr>
+        <w:t>1</w:t>
+      </w:r>
+      <w:r>
+        <w:rPr>
+          <w:b/>
+          <w:bCs/>
+          <w:sz w:val="24"/>
+          <w:szCs w:val="24"/>
+        </w:rPr>
+        <w:t xml:space="preserve">: Consultar administrador: </w:t>
+      </w:r>
+      <w:r>
+        <w:rPr>
+          <w:sz w:val="24"/>
+          <w:szCs w:val="24"/>
+        </w:rPr>
+        <w:t>Cualquier administrador podrá visualizar los datos de los demás administradores desde la base de datos</w:t>
+      </w:r>
+      <w:r>
+        <w:rPr>
+          <w:sz w:val="24"/>
+          <w:szCs w:val="24"/>
+        </w:rPr>
+        <w:t>.</w:t>
       </w:r>
     </w:p>
     <w:p>
@@ -437,14 +508,66 @@
           <w:sz w:val="24"/>
           <w:szCs w:val="24"/>
         </w:rPr>
-        <w:t xml:space="preserve">RF-1.2: Consultar administrador: </w:t>
-      </w:r>
-      <w:r>
-        <w:rPr>
-          <w:sz w:val="24"/>
-          <w:szCs w:val="24"/>
-        </w:rPr>
-        <w:t>Cualquier administrador podrá visualizar los datos de los demás administradores desde la base de datos</w:t>
+        <w:t>RF-</w:t>
+      </w:r>
+      <w:r>
+        <w:rPr>
+          <w:b/>
+          <w:bCs/>
+          <w:sz w:val="24"/>
+          <w:szCs w:val="24"/>
+        </w:rPr>
+        <w:t>2</w:t>
+      </w:r>
+      <w:r>
+        <w:rPr>
+          <w:b/>
+          <w:bCs/>
+          <w:sz w:val="24"/>
+          <w:szCs w:val="24"/>
+        </w:rPr>
+        <w:t>.</w:t>
+      </w:r>
+      <w:r>
+        <w:rPr>
+          <w:b/>
+          <w:bCs/>
+          <w:sz w:val="24"/>
+          <w:szCs w:val="24"/>
+        </w:rPr>
+        <w:t>2</w:t>
+      </w:r>
+      <w:r>
+        <w:rPr>
+          <w:b/>
+          <w:bCs/>
+          <w:sz w:val="24"/>
+          <w:szCs w:val="24"/>
+        </w:rPr>
+        <w:t xml:space="preserve">: Actualizar administrador: </w:t>
+      </w:r>
+      <w:r>
+        <w:rPr>
+          <w:sz w:val="24"/>
+          <w:szCs w:val="24"/>
+        </w:rPr>
+        <w:t>Cada administrador podrá cambiar en cualquier momento sus datos identificativos salvo el identificador que le será asignado aleatoriamente. Estos datos son el nombre, apellidos, y contraseña.</w:t>
+      </w:r>
+      <w:r>
+        <w:rPr>
+          <w:sz w:val="24"/>
+          <w:szCs w:val="24"/>
+        </w:rPr>
+        <w:t xml:space="preserve"> (en realidad no va a actualizar nunca esos datos, cambiarlo por sólo contraseña). Esta función se podrá realizar tanto en la base de datos como en el perfil de este una vez inicie sesión en la plataforma</w:t>
+      </w:r>
+      <w:r>
+        <w:rPr>
+          <w:i/>
+          <w:iCs/>
+          <w:sz w:val="24"/>
+          <w:szCs w:val="24"/>
+        </w:rPr>
+        <w:t>)</w:t>
       </w:r>
       <w:r>
         <w:rPr>
@@ -471,80 +594,88 @@
           <w:sz w:val="24"/>
           <w:szCs w:val="24"/>
         </w:rPr>
-        <w:t xml:space="preserve">RF-1.3: Actualizar administrador: </w:t>
-      </w:r>
-      <w:r>
-        <w:rPr>
-          <w:sz w:val="24"/>
-          <w:szCs w:val="24"/>
-        </w:rPr>
-        <w:t>Cada administrador podrá cambiar en cualquier momento sus datos identificativos salvo el identificador que le será asignado aleatoriamente. Estos datos son el nombre, apellidos, y contraseña.</w:t>
-      </w:r>
-      <w:r>
-        <w:rPr>
-          <w:sz w:val="24"/>
-          <w:szCs w:val="24"/>
-        </w:rPr>
-        <w:t xml:space="preserve"> (en realidad no va a actualizar nunca esos datos, cambiarlo por sólo contraseña). Esta función se podrá realizar tanto en la base de datos como en el perfil de este una vez inicie sesión en la plataforma </w:t>
-      </w:r>
-      <w:r>
+        <w:t>RF-</w:t>
+      </w:r>
+      <w:r>
+        <w:rPr>
+          <w:b/>
+          <w:bCs/>
+          <w:sz w:val="24"/>
+          <w:szCs w:val="24"/>
+        </w:rPr>
+        <w:t>2</w:t>
+      </w:r>
+      <w:r>
+        <w:rPr>
+          <w:b/>
+          <w:bCs/>
+          <w:sz w:val="24"/>
+          <w:szCs w:val="24"/>
+        </w:rPr>
+        <w:t>.</w:t>
+      </w:r>
+      <w:r>
+        <w:rPr>
+          <w:b/>
+          <w:bCs/>
+          <w:sz w:val="24"/>
+          <w:szCs w:val="24"/>
+        </w:rPr>
+        <w:t>3</w:t>
+      </w:r>
+      <w:r>
+        <w:rPr>
+          <w:b/>
+          <w:bCs/>
+          <w:sz w:val="24"/>
+          <w:szCs w:val="24"/>
+        </w:rPr>
+        <w:t>: Eliminar administrador:</w:t>
+      </w:r>
+      <w:r>
+        <w:rPr>
+          <w:sz w:val="24"/>
+          <w:szCs w:val="24"/>
+        </w:rPr>
+        <w:t xml:space="preserve"> En el momento en el que un administrador sea dado de baja de la plataforma, se eliminará toda información que le identifique quedando sin acceso a la plataforma y perdiendo así el rol que lo identifica.</w:t>
+      </w:r>
+    </w:p>
+    <w:p>
+      <w:pPr>
+        <w:pStyle w:val="Prrafodelista"/>
+        <w:ind w:left="113" w:firstLine="595"/>
+        <w:jc w:val="both"/>
+        <w:rPr>
+          <w:sz w:val="24"/>
+          <w:szCs w:val="24"/>
+        </w:rPr>
+      </w:pPr>
+    </w:p>
+    <w:p>
+      <w:pPr>
+        <w:pStyle w:val="Prrafodelista"/>
+        <w:ind w:left="113"/>
+        <w:jc w:val="both"/>
         <w:rPr>
           <w:i/>
           <w:iCs/>
           <w:sz w:val="24"/>
           <w:szCs w:val="24"/>
         </w:rPr>
-        <w:t>(véase requisito RF-3)</w:t>
-      </w:r>
-      <w:r>
-        <w:rPr>
-          <w:sz w:val="24"/>
-          <w:szCs w:val="24"/>
-        </w:rPr>
-        <w:t>.</w:t>
-      </w:r>
-    </w:p>
-    <w:p>
-      <w:pPr>
-        <w:pStyle w:val="Prrafodelista"/>
-        <w:ind w:left="113" w:firstLine="595"/>
-        <w:jc w:val="both"/>
-        <w:rPr>
-          <w:sz w:val="24"/>
-          <w:szCs w:val="24"/>
-        </w:rPr>
-      </w:pPr>
-      <w:r>
-        <w:rPr>
-          <w:b/>
-          <w:bCs/>
+      </w:pPr>
+      <w:r>
+        <w:rPr>
+          <w:i/>
+          <w:iCs/>
           <w:sz w:val="24"/>
           <w:szCs w:val="24"/>
         </w:rPr>
         <w:lastRenderedPageBreak/>
-        <w:t>RF-</w:t>
-      </w:r>
-      <w:r>
-        <w:rPr>
-          <w:b/>
-          <w:bCs/>
-          <w:sz w:val="24"/>
-          <w:szCs w:val="24"/>
-        </w:rPr>
-        <w:t>1.4: Eliminar administrador:</w:t>
-      </w:r>
-      <w:r>
-        <w:rPr>
-          <w:sz w:val="24"/>
-          <w:szCs w:val="24"/>
-        </w:rPr>
-        <w:t xml:space="preserve"> En el momento en el que un administrador sea dado de baja de la plataforma, se eliminará toda información que le identifique quedando sin acceso a la plataforma y perdiendo así el rol que lo identifica.</w:t>
-      </w:r>
-    </w:p>
-    <w:p>
-      <w:pPr>
-        <w:pStyle w:val="Prrafodelista"/>
-        <w:ind w:left="113" w:firstLine="595"/>
+        <w:t>El administrador será creado por el desarrollador de la plataforma, introduciendo sus datos en la base de datos del servidor, por lo que los demás administradores no tendrán el privilegio de crear más administradores.</w:t>
+      </w:r>
+    </w:p>
+    <w:p>
+      <w:pPr>
         <w:jc w:val="both"/>
         <w:rPr>
           <w:sz w:val="24"/>
@@ -578,27 +709,7 @@
           <w:sz w:val="24"/>
           <w:szCs w:val="24"/>
         </w:rPr>
-        <w:t xml:space="preserve"> El administrador deberá comprobar la solicitud cumplimentada por el comercio, que podrá aceptar o rechazar. </w:t>
-      </w:r>
-      <w:r>
-        <w:rPr>
-          <w:b/>
-          <w:bCs/>
-          <w:sz w:val="24"/>
-          <w:szCs w:val="24"/>
-          <w:u w:val="single"/>
-        </w:rPr>
-        <w:t>(PONER LOS DATOS QUE DEBE RELLENAR)</w:t>
-      </w:r>
-      <w:r>
-        <w:rPr>
-          <w:b/>
-          <w:bCs/>
-          <w:sz w:val="24"/>
-          <w:szCs w:val="24"/>
-          <w:u w:val="single"/>
-        </w:rPr>
-        <w:t>.</w:t>
+        <w:t xml:space="preserve"> El administrador deberá comprobar la solicitud cumplimentada por el comercio, que podrá aceptar o rechazar.</w:t>
       </w:r>
     </w:p>
     <w:p>
@@ -663,6 +774,7 @@
       <w:pPr>
         <w:pStyle w:val="Prrafodelista"/>
         <w:ind w:left="708"/>
+        <w:jc w:val="both"/>
         <w:rPr>
           <w:sz w:val="24"/>
           <w:szCs w:val="24"/>
@@ -693,7 +805,7 @@
           <w:sz w:val="24"/>
           <w:szCs w:val="24"/>
         </w:rPr>
-        <w:t>2</w:t>
+        <w:t>4</w:t>
       </w:r>
       <w:r>
         <w:rPr>
@@ -760,7 +872,7 @@
           <w:sz w:val="24"/>
           <w:szCs w:val="24"/>
         </w:rPr>
-        <w:t>2</w:t>
+        <w:t>4</w:t>
       </w:r>
       <w:r>
         <w:rPr>
@@ -804,6 +916,42 @@
           <w:sz w:val="24"/>
           <w:szCs w:val="24"/>
         </w:rPr>
+        <w:t>-4.3: Actualizar comercio:</w:t>
+      </w:r>
+      <w:r>
+        <w:rPr>
+          <w:sz w:val="24"/>
+          <w:szCs w:val="24"/>
+        </w:rPr>
+        <w:t xml:space="preserve"> El comercio puede actualizar los datos que lo identifican.</w:t>
+      </w:r>
+    </w:p>
+    <w:p>
+      <w:pPr>
+        <w:pStyle w:val="Prrafodelista"/>
+        <w:ind w:left="708"/>
+        <w:jc w:val="both"/>
+        <w:rPr>
+          <w:sz w:val="24"/>
+          <w:szCs w:val="24"/>
+        </w:rPr>
+      </w:pPr>
+      <w:r>
+        <w:rPr>
+          <w:b/>
+          <w:bCs/>
+          <w:sz w:val="24"/>
+          <w:szCs w:val="24"/>
+        </w:rPr>
+        <w:t>RF</w:t>
+      </w:r>
+      <w:r>
+        <w:rPr>
+          <w:b/>
+          <w:bCs/>
+          <w:sz w:val="24"/>
+          <w:szCs w:val="24"/>
+        </w:rPr>
         <w:t>-</w:t>
       </w:r>
       <w:r>
@@ -813,7 +961,7 @@
           <w:sz w:val="24"/>
           <w:szCs w:val="24"/>
         </w:rPr>
-        <w:t>2</w:t>
+        <w:t>4</w:t>
       </w:r>
       <w:r>
         <w:rPr>
@@ -869,7 +1017,21 @@
           <w:sz w:val="24"/>
           <w:szCs w:val="24"/>
         </w:rPr>
-        <w:t xml:space="preserve"> Comercio, cliente y administrador podrán actualizar los datos de su perfi</w:t>
+        <w:t xml:space="preserve"> </w:t>
+      </w:r>
+      <w:r>
+        <w:rPr>
+          <w:sz w:val="24"/>
+          <w:szCs w:val="24"/>
+        </w:rPr>
+        <w:t xml:space="preserve">El administrador </w:t>
+      </w:r>
+      <w:r>
+        <w:rPr>
+          <w:sz w:val="24"/>
+          <w:szCs w:val="24"/>
+        </w:rPr>
+        <w:t>podrá actualizar los datos de su perfi</w:t>
       </w:r>
       <w:r>
         <w:rPr>
@@ -883,7 +1045,21 @@
           <w:sz w:val="24"/>
           <w:szCs w:val="24"/>
         </w:rPr>
-        <w:t xml:space="preserve">una vez inicien sesión en la plataforma, tales como el nombre, contraseña… </w:t>
+        <w:t>una vez inicie sesión en la plataforma</w:t>
+      </w:r>
+      <w:r>
+        <w:rPr>
+          <w:sz w:val="24"/>
+          <w:szCs w:val="24"/>
+        </w:rPr>
+        <w:t>.</w:t>
+      </w:r>
+      <w:r>
+        <w:rPr>
+          <w:sz w:val="24"/>
+          <w:szCs w:val="24"/>
+        </w:rPr>
+        <w:t xml:space="preserve"> </w:t>
       </w:r>
     </w:p>
     <w:p>
@@ -930,6 +1106,8 @@
     <w:p>
       <w:pPr>
         <w:pStyle w:val="Prrafodelista"/>
+        <w:ind w:left="113"/>
+        <w:jc w:val="both"/>
         <w:rPr>
           <w:sz w:val="24"/>
           <w:szCs w:val="24"/>
@@ -943,143 +1121,139 @@
           <w:ilvl w:val="0"/>
           <w:numId w:val="3"/>
         </w:numPr>
-        <w:jc w:val="both"/>
-        <w:rPr>
-          <w:sz w:val="24"/>
-          <w:szCs w:val="24"/>
-        </w:rPr>
-      </w:pPr>
-      <w:r>
-        <w:rPr>
-          <w:b/>
-          <w:bCs/>
-          <w:sz w:val="24"/>
-          <w:szCs w:val="24"/>
-        </w:rPr>
-        <w:t>Visualizar producto:</w:t>
-      </w:r>
-      <w:r>
-        <w:rPr>
-          <w:sz w:val="24"/>
-          <w:szCs w:val="24"/>
-        </w:rPr>
-        <w:t xml:space="preserve"> El administrador podrá visualizar todos los productos de los comercios.</w:t>
+        <w:rPr>
+          <w:b/>
+          <w:bCs/>
+          <w:sz w:val="24"/>
+          <w:szCs w:val="24"/>
+        </w:rPr>
+      </w:pPr>
+      <w:r>
+        <w:rPr>
+          <w:b/>
+          <w:bCs/>
+          <w:sz w:val="24"/>
+          <w:szCs w:val="24"/>
+        </w:rPr>
+        <w:t>Cerrar sesión:</w:t>
+      </w:r>
+      <w:r>
+        <w:rPr>
+          <w:sz w:val="24"/>
+          <w:szCs w:val="24"/>
+        </w:rPr>
+        <w:t xml:space="preserve"> El </w:t>
+      </w:r>
+      <w:r>
+        <w:rPr>
+          <w:sz w:val="24"/>
+          <w:szCs w:val="24"/>
+        </w:rPr>
+        <w:t>administrador</w:t>
+      </w:r>
+      <w:r>
+        <w:rPr>
+          <w:sz w:val="24"/>
+          <w:szCs w:val="24"/>
+        </w:rPr>
+        <w:t xml:space="preserve"> podrá cerrar sesión</w:t>
+      </w:r>
+      <w:r>
+        <w:rPr>
+          <w:sz w:val="24"/>
+          <w:szCs w:val="24"/>
+        </w:rPr>
+        <w:t xml:space="preserve">, </w:t>
+      </w:r>
+      <w:r>
+        <w:rPr>
+          <w:sz w:val="24"/>
+          <w:szCs w:val="24"/>
+        </w:rPr>
+        <w:t>siendo redirigido</w:t>
+      </w:r>
+      <w:r>
+        <w:rPr>
+          <w:sz w:val="24"/>
+          <w:szCs w:val="24"/>
+        </w:rPr>
+        <w:t xml:space="preserve"> a la pantalla de inicio de la plataforma</w:t>
+      </w:r>
+      <w:r>
+        <w:rPr>
+          <w:sz w:val="24"/>
+          <w:szCs w:val="24"/>
+        </w:rPr>
+        <w:t>.</w:t>
       </w:r>
     </w:p>
     <w:p>
       <w:pPr>
         <w:pStyle w:val="Prrafodelista"/>
         <w:ind w:left="113"/>
-        <w:jc w:val="both"/>
-        <w:rPr>
-          <w:sz w:val="24"/>
-          <w:szCs w:val="24"/>
-        </w:rPr>
-      </w:pPr>
-    </w:p>
-    <w:p>
-      <w:pPr>
-        <w:pStyle w:val="Prrafodelista"/>
-        <w:numPr>
-          <w:ilvl w:val="0"/>
-          <w:numId w:val="3"/>
-        </w:numPr>
-        <w:rPr>
-          <w:b/>
-          <w:bCs/>
-          <w:sz w:val="24"/>
-          <w:szCs w:val="24"/>
-        </w:rPr>
-      </w:pPr>
-      <w:r>
-        <w:rPr>
-          <w:b/>
-          <w:bCs/>
-          <w:sz w:val="24"/>
-          <w:szCs w:val="24"/>
-        </w:rPr>
-        <w:t>Cerrar sesión:</w:t>
-      </w:r>
-      <w:r>
-        <w:rPr>
-          <w:sz w:val="24"/>
-          <w:szCs w:val="24"/>
-        </w:rPr>
-        <w:t xml:space="preserve"> El </w:t>
-      </w:r>
-      <w:r>
-        <w:rPr>
-          <w:sz w:val="24"/>
-          <w:szCs w:val="24"/>
-        </w:rPr>
-        <w:t>administrador</w:t>
-      </w:r>
-      <w:r>
-        <w:rPr>
-          <w:sz w:val="24"/>
-          <w:szCs w:val="24"/>
-        </w:rPr>
-        <w:t xml:space="preserve"> podrá cerrar sesión</w:t>
-      </w:r>
-      <w:r>
-        <w:rPr>
-          <w:sz w:val="24"/>
-          <w:szCs w:val="24"/>
-        </w:rPr>
-        <w:t xml:space="preserve">, </w:t>
-      </w:r>
-      <w:r>
-        <w:rPr>
-          <w:sz w:val="24"/>
-          <w:szCs w:val="24"/>
-        </w:rPr>
-        <w:t>siendo redirigido</w:t>
-      </w:r>
-      <w:r>
-        <w:rPr>
-          <w:sz w:val="24"/>
-          <w:szCs w:val="24"/>
-        </w:rPr>
-        <w:t xml:space="preserve"> a la pantalla de inicio de la plataforma (Todos los usuarios menos el </w:t>
-      </w:r>
-      <w:r>
-        <w:rPr>
-          <w:sz w:val="24"/>
-          <w:szCs w:val="24"/>
-        </w:rPr>
-        <w:t>anónimo</w:t>
-      </w:r>
-      <w:r>
-        <w:rPr>
-          <w:sz w:val="24"/>
-          <w:szCs w:val="24"/>
-        </w:rPr>
-        <w:t>)</w:t>
-      </w:r>
-      <w:r>
-        <w:rPr>
-          <w:sz w:val="24"/>
-          <w:szCs w:val="24"/>
-        </w:rPr>
-        <w:t>.</w:t>
-      </w:r>
+        <w:rPr>
+          <w:sz w:val="24"/>
+          <w:szCs w:val="24"/>
+        </w:rPr>
+      </w:pPr>
     </w:p>
     <w:p>
       <w:pPr>
         <w:pStyle w:val="Prrafodelista"/>
         <w:ind w:left="113"/>
         <w:rPr>
+          <w:b/>
+          <w:bCs/>
+          <w:sz w:val="24"/>
+          <w:szCs w:val="24"/>
+          <w:u w:val="single"/>
+        </w:rPr>
+      </w:pPr>
+    </w:p>
+    <w:p>
+      <w:pPr>
+        <w:pStyle w:val="Prrafodelista"/>
+        <w:ind w:left="113"/>
+        <w:rPr>
+          <w:i/>
+          <w:iCs/>
+          <w:sz w:val="24"/>
+          <w:szCs w:val="24"/>
+        </w:rPr>
+      </w:pPr>
+      <w:r>
+        <w:rPr>
+          <w:i/>
+          <w:iCs/>
+          <w:sz w:val="24"/>
+          <w:szCs w:val="24"/>
+        </w:rPr>
+        <w:t>Si el administrador desea realizar compras, este debe crearse una cuenta cliente.</w:t>
+      </w:r>
+    </w:p>
+    <w:p>
+      <w:pPr>
+        <w:pStyle w:val="Prrafodelista"/>
+        <w:ind w:left="113"/>
+        <w:rPr>
+          <w:i/>
+          <w:iCs/>
           <w:sz w:val="24"/>
           <w:szCs w:val="24"/>
         </w:rPr>
       </w:pPr>
     </w:p>
     <w:p/>
+    <w:p/>
+    <w:p/>
+    <w:p/>
+    <w:p/>
     <w:p>
       <w:pPr>
         <w:pStyle w:val="Ttulo2"/>
       </w:pPr>
       <w:r>
+        <w:lastRenderedPageBreak/>
         <w:t>Requisitos cliente</w:t>
       </w:r>
     </w:p>
@@ -1116,12 +1290,19 @@
       </w:r>
       <w:r>
         <w:rPr>
-          <w:b/>
-          <w:bCs/>
-          <w:sz w:val="24"/>
-          <w:szCs w:val="24"/>
-        </w:rPr>
-        <w:t xml:space="preserve">Para realizar compras en la plataforma, </w:t>
+          <w:sz w:val="24"/>
+          <w:szCs w:val="24"/>
+        </w:rPr>
+        <w:t>Para realizar compras en la plataforma,</w:t>
+      </w:r>
+      <w:r>
+        <w:rPr>
+          <w:b/>
+          <w:bCs/>
+          <w:sz w:val="24"/>
+          <w:szCs w:val="24"/>
+        </w:rPr>
+        <w:t xml:space="preserve"> </w:t>
       </w:r>
       <w:r>
         <w:rPr>
@@ -1295,74 +1476,19 @@
           <w:sz w:val="24"/>
           <w:szCs w:val="24"/>
         </w:rPr>
-        <w:t>Visualizar perfil:</w:t>
-      </w:r>
-      <w:r>
-        <w:rPr>
-          <w:sz w:val="24"/>
-          <w:szCs w:val="24"/>
-        </w:rPr>
-        <w:t xml:space="preserve"> El cliente puede visualizar los datos de su perfil.</w:t>
-      </w:r>
-    </w:p>
-    <w:p>
-      <w:pPr>
-        <w:pStyle w:val="Prrafodelista"/>
-        <w:rPr>
-          <w:sz w:val="24"/>
-          <w:szCs w:val="24"/>
-        </w:rPr>
-      </w:pPr>
-    </w:p>
-    <w:p>
-      <w:pPr>
-        <w:pStyle w:val="Prrafodelista"/>
-        <w:numPr>
-          <w:ilvl w:val="0"/>
-          <w:numId w:val="8"/>
-        </w:numPr>
-        <w:rPr>
-          <w:b/>
-          <w:bCs/>
-          <w:sz w:val="24"/>
-          <w:szCs w:val="24"/>
-        </w:rPr>
-      </w:pPr>
-      <w:r>
-        <w:rPr>
-          <w:sz w:val="24"/>
-          <w:szCs w:val="24"/>
-        </w:rPr>
-        <w:t xml:space="preserve"> </w:t>
-      </w:r>
-      <w:r>
-        <w:rPr>
-          <w:b/>
-          <w:bCs/>
-          <w:sz w:val="24"/>
-          <w:szCs w:val="24"/>
-        </w:rPr>
-        <w:t>Visualizar producto:</w:t>
-      </w:r>
-      <w:r>
-        <w:rPr>
-          <w:sz w:val="24"/>
-          <w:szCs w:val="24"/>
-        </w:rPr>
-        <w:t xml:space="preserve"> El cliente puede consultar el producto para obtener más información acerca de él</w:t>
-      </w:r>
-      <w:r>
-        <w:rPr>
-          <w:sz w:val="24"/>
-          <w:szCs w:val="24"/>
-        </w:rPr>
-        <w:t>.</w:t>
-      </w:r>
-    </w:p>
-    <w:p>
-      <w:pPr>
-        <w:pStyle w:val="Prrafodelista"/>
-        <w:ind w:left="113"/>
+        <w:t>Buscar comercio:</w:t>
+      </w:r>
+      <w:r>
+        <w:rPr>
+          <w:sz w:val="24"/>
+          <w:szCs w:val="24"/>
+        </w:rPr>
+        <w:t xml:space="preserve"> El cliente podrá buscar el comercio que desee para facilitar la navegación al mismo, tecleando su nombre en un filtro de búsqueda.</w:t>
+      </w:r>
+    </w:p>
+    <w:p>
+      <w:pPr>
+        <w:pStyle w:val="Prrafodelista"/>
         <w:rPr>
           <w:sz w:val="24"/>
           <w:szCs w:val="24"/>
@@ -1389,70 +1515,19 @@
           <w:sz w:val="24"/>
           <w:szCs w:val="24"/>
         </w:rPr>
-        <w:t>Actualizar perfil:</w:t>
-      </w:r>
-      <w:r>
-        <w:rPr>
-          <w:sz w:val="24"/>
-          <w:szCs w:val="24"/>
-        </w:rPr>
-        <w:t xml:space="preserve"> </w:t>
-      </w:r>
-      <w:r>
-        <w:rPr>
-          <w:sz w:val="24"/>
-          <w:szCs w:val="24"/>
-        </w:rPr>
-        <w:t>El cliente podrá</w:t>
-      </w:r>
-      <w:r>
-        <w:rPr>
-          <w:sz w:val="24"/>
-          <w:szCs w:val="24"/>
-        </w:rPr>
-        <w:t xml:space="preserve"> visualizar así como</w:t>
-      </w:r>
-      <w:r>
-        <w:rPr>
-          <w:sz w:val="24"/>
-          <w:szCs w:val="24"/>
-        </w:rPr>
-        <w:t xml:space="preserve"> actualizar los datos de su perfil una vez inicien sesión en la plataforma</w:t>
-      </w:r>
-      <w:r>
-        <w:rPr>
-          <w:sz w:val="24"/>
-          <w:szCs w:val="24"/>
-        </w:rPr>
-        <w:t xml:space="preserve">. Estos datos son el nombre, la contraseña, </w:t>
-      </w:r>
-      <w:r>
-        <w:rPr>
-          <w:sz w:val="24"/>
-          <w:szCs w:val="24"/>
-        </w:rPr>
-        <w:t xml:space="preserve">y </w:t>
-      </w:r>
-      <w:r>
-        <w:rPr>
-          <w:sz w:val="24"/>
-          <w:szCs w:val="24"/>
-        </w:rPr>
-        <w:t>el correo electrónico asociado</w:t>
-      </w:r>
-      <w:r>
-        <w:rPr>
-          <w:sz w:val="24"/>
-          <w:szCs w:val="24"/>
-        </w:rPr>
-        <w:t>.</w:t>
-      </w:r>
-    </w:p>
-    <w:p>
-      <w:pPr>
-        <w:pStyle w:val="Prrafodelista"/>
-        <w:ind w:left="113"/>
-        <w:jc w:val="both"/>
+        <w:t>Visualizar perfil:</w:t>
+      </w:r>
+      <w:r>
+        <w:rPr>
+          <w:sz w:val="24"/>
+          <w:szCs w:val="24"/>
+        </w:rPr>
+        <w:t xml:space="preserve"> El cliente puede visualizar los datos de su perfil.</w:t>
+      </w:r>
+    </w:p>
+    <w:p>
+      <w:pPr>
+        <w:pStyle w:val="Prrafodelista"/>
         <w:rPr>
           <w:sz w:val="24"/>
           <w:szCs w:val="24"/>
@@ -1475,26 +1550,6 @@
       </w:pPr>
       <w:r>
         <w:rPr>
-          <w:b/>
-          <w:bCs/>
-          <w:sz w:val="24"/>
-          <w:szCs w:val="24"/>
-        </w:rPr>
-        <w:t>Almacena</w:t>
-      </w:r>
-      <w:r>
-        <w:rPr>
-          <w:b/>
-          <w:bCs/>
-          <w:sz w:val="24"/>
-          <w:szCs w:val="24"/>
-        </w:rPr>
-        <w:t>r</w:t>
-      </w:r>
-      <w:r>
-        <w:rPr>
-          <w:b/>
-          <w:bCs/>
           <w:sz w:val="24"/>
           <w:szCs w:val="24"/>
         </w:rPr>
@@ -1507,39 +1562,14 @@
           <w:sz w:val="24"/>
           <w:szCs w:val="24"/>
         </w:rPr>
-        <w:t>p</w:t>
-      </w:r>
-      <w:r>
-        <w:rPr>
-          <w:b/>
-          <w:bCs/>
-          <w:sz w:val="24"/>
-          <w:szCs w:val="24"/>
-        </w:rPr>
-        <w:t>roductos en carrito de compra</w:t>
-      </w:r>
-      <w:r>
-        <w:rPr>
-          <w:b/>
-          <w:bCs/>
-          <w:sz w:val="24"/>
-          <w:szCs w:val="24"/>
-        </w:rPr>
-        <w:t xml:space="preserve">: </w:t>
-      </w:r>
-      <w:r>
-        <w:rPr>
-          <w:sz w:val="24"/>
-          <w:szCs w:val="24"/>
-        </w:rPr>
-        <w:t>El cliente podrá almacenar los productos que desee comprar en un carrito de compra</w:t>
-      </w:r>
-      <w:r>
-        <w:rPr>
-          <w:sz w:val="24"/>
-          <w:szCs w:val="24"/>
-        </w:rPr>
-        <w:t xml:space="preserve"> para su posterior “compra”</w:t>
+        <w:t>Visualizar producto:</w:t>
+      </w:r>
+      <w:r>
+        <w:rPr>
+          <w:sz w:val="24"/>
+          <w:szCs w:val="24"/>
+        </w:rPr>
+        <w:t xml:space="preserve"> El cliente puede consultar el producto para obtener más información acerca de él</w:t>
       </w:r>
       <w:r>
         <w:rPr>
@@ -1552,7 +1582,6 @@
     <w:p>
       <w:pPr>
         <w:pStyle w:val="Prrafodelista"/>
-        <w:ind w:left="113"/>
         <w:rPr>
           <w:b/>
           <w:bCs/>
@@ -1568,71 +1597,78 @@
           <w:ilvl w:val="0"/>
           <w:numId w:val="8"/>
         </w:numPr>
-        <w:rPr>
-          <w:b/>
-          <w:bCs/>
-          <w:sz w:val="24"/>
-          <w:szCs w:val="24"/>
-        </w:rPr>
-      </w:pPr>
-      <w:r>
-        <w:rPr>
-          <w:b/>
-          <w:bCs/>
-          <w:sz w:val="24"/>
-          <w:szCs w:val="24"/>
-        </w:rPr>
-        <w:t xml:space="preserve">Confirmar compra: </w:t>
-      </w:r>
-      <w:r>
-        <w:rPr>
-          <w:sz w:val="24"/>
-          <w:szCs w:val="24"/>
-        </w:rPr>
-        <w:t xml:space="preserve">El cliente podrá confirmar la compra, mostrando </w:t>
-      </w:r>
-      <w:r>
-        <w:rPr>
-          <w:sz w:val="24"/>
-          <w:szCs w:val="24"/>
-        </w:rPr>
-        <w:t xml:space="preserve">simplemente un mensaje de que la compra ha sido realizada, </w:t>
-      </w:r>
-      <w:r>
-        <w:rPr>
-          <w:sz w:val="24"/>
-          <w:szCs w:val="24"/>
-        </w:rPr>
-        <w:t>ya que</w:t>
-      </w:r>
-      <w:r>
-        <w:rPr>
-          <w:sz w:val="24"/>
-          <w:szCs w:val="24"/>
-        </w:rPr>
-        <w:t xml:space="preserve"> en nuestro caso no habrá transacciones</w:t>
-      </w:r>
-      <w:r>
-        <w:rPr>
-          <w:sz w:val="24"/>
-          <w:szCs w:val="24"/>
-        </w:rPr>
-        <w:t xml:space="preserve"> de pagos</w:t>
-      </w:r>
-      <w:r>
-        <w:rPr>
-          <w:sz w:val="24"/>
-          <w:szCs w:val="24"/>
-        </w:rPr>
-        <w:t>.</w:t>
-      </w:r>
-    </w:p>
-    <w:p>
-      <w:pPr>
-        <w:pStyle w:val="Prrafodelista"/>
-        <w:rPr>
-          <w:b/>
-          <w:bCs/>
+        <w:jc w:val="both"/>
+        <w:rPr>
+          <w:b/>
+          <w:bCs/>
+          <w:sz w:val="24"/>
+          <w:szCs w:val="24"/>
+        </w:rPr>
+      </w:pPr>
+      <w:r>
+        <w:rPr>
+          <w:b/>
+          <w:bCs/>
+          <w:sz w:val="24"/>
+          <w:szCs w:val="24"/>
+        </w:rPr>
+        <w:t xml:space="preserve">Buscar producto: </w:t>
+      </w:r>
+      <w:r>
+        <w:rPr>
+          <w:sz w:val="24"/>
+          <w:szCs w:val="24"/>
+        </w:rPr>
+        <w:t>El cliente podrá buscar el producto que desee</w:t>
+      </w:r>
+      <w:r>
+        <w:rPr>
+          <w:sz w:val="24"/>
+          <w:szCs w:val="24"/>
+        </w:rPr>
+        <w:t>,</w:t>
+      </w:r>
+      <w:r>
+        <w:rPr>
+          <w:sz w:val="24"/>
+          <w:szCs w:val="24"/>
+        </w:rPr>
+        <w:t xml:space="preserve"> </w:t>
+      </w:r>
+      <w:r>
+        <w:rPr>
+          <w:sz w:val="24"/>
+          <w:szCs w:val="24"/>
+        </w:rPr>
+        <w:t xml:space="preserve">tecleando el nombre </w:t>
+      </w:r>
+      <w:r>
+        <w:rPr>
+          <w:sz w:val="24"/>
+          <w:szCs w:val="24"/>
+        </w:rPr>
+        <w:t>de este</w:t>
+      </w:r>
+      <w:r>
+        <w:rPr>
+          <w:sz w:val="24"/>
+          <w:szCs w:val="24"/>
+        </w:rPr>
+        <w:t xml:space="preserve"> en el filtro de búsqueda.</w:t>
+      </w:r>
+      <w:r>
+        <w:rPr>
+          <w:sz w:val="24"/>
+          <w:szCs w:val="24"/>
+        </w:rPr>
+        <w:t xml:space="preserve"> Cabe destacar que la búsqueda de productos será a nivel de comercio, dejando la búsqueda global como requisito a futuro.</w:t>
+      </w:r>
+    </w:p>
+    <w:p>
+      <w:pPr>
+        <w:pStyle w:val="Prrafodelista"/>
+        <w:ind w:left="113"/>
+        <w:rPr>
           <w:sz w:val="24"/>
           <w:szCs w:val="24"/>
         </w:rPr>
@@ -1645,13 +1681,341 @@
           <w:ilvl w:val="0"/>
           <w:numId w:val="8"/>
         </w:numPr>
-        <w:rPr>
-          <w:b/>
-          <w:bCs/>
-          <w:sz w:val="24"/>
-          <w:szCs w:val="24"/>
-        </w:rPr>
-      </w:pPr>
+        <w:jc w:val="both"/>
+        <w:rPr>
+          <w:sz w:val="24"/>
+          <w:szCs w:val="24"/>
+        </w:rPr>
+      </w:pPr>
+      <w:r>
+        <w:rPr>
+          <w:b/>
+          <w:bCs/>
+          <w:sz w:val="24"/>
+          <w:szCs w:val="24"/>
+        </w:rPr>
+        <w:t>Actualizar perfil:</w:t>
+      </w:r>
+      <w:r>
+        <w:rPr>
+          <w:sz w:val="24"/>
+          <w:szCs w:val="24"/>
+        </w:rPr>
+        <w:t xml:space="preserve"> </w:t>
+      </w:r>
+      <w:r>
+        <w:rPr>
+          <w:sz w:val="24"/>
+          <w:szCs w:val="24"/>
+        </w:rPr>
+        <w:t>El cliente podrá</w:t>
+      </w:r>
+      <w:r>
+        <w:rPr>
+          <w:sz w:val="24"/>
+          <w:szCs w:val="24"/>
+        </w:rPr>
+        <w:t xml:space="preserve"> visualizar así como</w:t>
+      </w:r>
+      <w:r>
+        <w:rPr>
+          <w:sz w:val="24"/>
+          <w:szCs w:val="24"/>
+        </w:rPr>
+        <w:t xml:space="preserve"> actualizar los datos de su perfil una vez inicien sesión en la plataforma</w:t>
+      </w:r>
+      <w:r>
+        <w:rPr>
+          <w:sz w:val="24"/>
+          <w:szCs w:val="24"/>
+        </w:rPr>
+        <w:t xml:space="preserve">. </w:t>
+      </w:r>
+    </w:p>
+    <w:p>
+      <w:pPr>
+        <w:pStyle w:val="Prrafodelista"/>
+        <w:ind w:left="113"/>
+        <w:jc w:val="both"/>
+        <w:rPr>
+          <w:sz w:val="24"/>
+          <w:szCs w:val="24"/>
+        </w:rPr>
+      </w:pPr>
+    </w:p>
+    <w:p>
+      <w:pPr>
+        <w:pStyle w:val="Prrafodelista"/>
+        <w:numPr>
+          <w:ilvl w:val="0"/>
+          <w:numId w:val="8"/>
+        </w:numPr>
+        <w:jc w:val="both"/>
+        <w:rPr>
+          <w:b/>
+          <w:bCs/>
+          <w:sz w:val="24"/>
+          <w:szCs w:val="24"/>
+        </w:rPr>
+      </w:pPr>
+      <w:r>
+        <w:rPr>
+          <w:b/>
+          <w:bCs/>
+          <w:sz w:val="24"/>
+          <w:szCs w:val="24"/>
+        </w:rPr>
+        <w:t>Añadir</w:t>
+      </w:r>
+      <w:r>
+        <w:rPr>
+          <w:b/>
+          <w:bCs/>
+          <w:sz w:val="24"/>
+          <w:szCs w:val="24"/>
+        </w:rPr>
+        <w:t xml:space="preserve"> </w:t>
+      </w:r>
+      <w:r>
+        <w:rPr>
+          <w:b/>
+          <w:bCs/>
+          <w:sz w:val="24"/>
+          <w:szCs w:val="24"/>
+        </w:rPr>
+        <w:t>p</w:t>
+      </w:r>
+      <w:r>
+        <w:rPr>
+          <w:b/>
+          <w:bCs/>
+          <w:sz w:val="24"/>
+          <w:szCs w:val="24"/>
+        </w:rPr>
+        <w:t xml:space="preserve">roductos </w:t>
+      </w:r>
+      <w:r>
+        <w:rPr>
+          <w:b/>
+          <w:bCs/>
+          <w:sz w:val="24"/>
+          <w:szCs w:val="24"/>
+        </w:rPr>
+        <w:t>al</w:t>
+      </w:r>
+      <w:r>
+        <w:rPr>
+          <w:b/>
+          <w:bCs/>
+          <w:sz w:val="24"/>
+          <w:szCs w:val="24"/>
+        </w:rPr>
+        <w:t xml:space="preserve"> carrito de compra</w:t>
+      </w:r>
+      <w:r>
+        <w:rPr>
+          <w:b/>
+          <w:bCs/>
+          <w:sz w:val="24"/>
+          <w:szCs w:val="24"/>
+        </w:rPr>
+        <w:t xml:space="preserve">: </w:t>
+      </w:r>
+      <w:r>
+        <w:rPr>
+          <w:sz w:val="24"/>
+          <w:szCs w:val="24"/>
+        </w:rPr>
+        <w:t>El cliente podrá almacenar los productos que desee comprar en un carrito de compra</w:t>
+      </w:r>
+      <w:r>
+        <w:rPr>
+          <w:sz w:val="24"/>
+          <w:szCs w:val="24"/>
+        </w:rPr>
+        <w:t xml:space="preserve"> para su posterior “compra”</w:t>
+      </w:r>
+      <w:r>
+        <w:rPr>
+          <w:sz w:val="24"/>
+          <w:szCs w:val="24"/>
+        </w:rPr>
+        <w:t>.</w:t>
+      </w:r>
+    </w:p>
+    <w:p>
+      <w:pPr>
+        <w:pStyle w:val="Prrafodelista"/>
+        <w:rPr>
+          <w:b/>
+          <w:bCs/>
+          <w:sz w:val="24"/>
+          <w:szCs w:val="24"/>
+        </w:rPr>
+      </w:pPr>
+    </w:p>
+    <w:p>
+      <w:pPr>
+        <w:pStyle w:val="Prrafodelista"/>
+        <w:numPr>
+          <w:ilvl w:val="0"/>
+          <w:numId w:val="8"/>
+        </w:numPr>
+        <w:rPr>
+          <w:b/>
+          <w:bCs/>
+          <w:sz w:val="24"/>
+          <w:szCs w:val="24"/>
+        </w:rPr>
+      </w:pPr>
+      <w:r>
+        <w:rPr>
+          <w:b/>
+          <w:bCs/>
+          <w:sz w:val="24"/>
+          <w:szCs w:val="24"/>
+        </w:rPr>
+        <w:t xml:space="preserve"> </w:t>
+      </w:r>
+      <w:r>
+        <w:rPr>
+          <w:b/>
+          <w:bCs/>
+          <w:sz w:val="24"/>
+          <w:szCs w:val="24"/>
+        </w:rPr>
+        <w:t xml:space="preserve">Quitar productos del carrito: </w:t>
+      </w:r>
+      <w:r>
+        <w:rPr>
+          <w:sz w:val="24"/>
+          <w:szCs w:val="24"/>
+        </w:rPr>
+        <w:t>El cliente podrá eliminar aquellos productos que desee del carrito antes de confirmar la compra.</w:t>
+      </w:r>
+    </w:p>
+    <w:p>
+      <w:pPr>
+        <w:pStyle w:val="Prrafodelista"/>
+        <w:ind w:left="113"/>
+        <w:rPr>
+          <w:b/>
+          <w:bCs/>
+          <w:sz w:val="24"/>
+          <w:szCs w:val="24"/>
+        </w:rPr>
+      </w:pPr>
+    </w:p>
+    <w:p>
+      <w:pPr>
+        <w:pStyle w:val="Prrafodelista"/>
+        <w:numPr>
+          <w:ilvl w:val="0"/>
+          <w:numId w:val="8"/>
+        </w:numPr>
+        <w:jc w:val="both"/>
+        <w:rPr>
+          <w:b/>
+          <w:bCs/>
+          <w:sz w:val="24"/>
+          <w:szCs w:val="24"/>
+        </w:rPr>
+      </w:pPr>
+      <w:r>
+        <w:rPr>
+          <w:b/>
+          <w:bCs/>
+          <w:sz w:val="24"/>
+          <w:szCs w:val="24"/>
+        </w:rPr>
+        <w:t xml:space="preserve"> </w:t>
+      </w:r>
+      <w:r>
+        <w:rPr>
+          <w:b/>
+          <w:bCs/>
+          <w:sz w:val="24"/>
+          <w:szCs w:val="24"/>
+        </w:rPr>
+        <w:t xml:space="preserve">Confirmar compra: </w:t>
+      </w:r>
+      <w:r>
+        <w:rPr>
+          <w:sz w:val="24"/>
+          <w:szCs w:val="24"/>
+        </w:rPr>
+        <w:t xml:space="preserve">El cliente podrá confirmar la compra, mostrando </w:t>
+      </w:r>
+      <w:r>
+        <w:rPr>
+          <w:sz w:val="24"/>
+          <w:szCs w:val="24"/>
+        </w:rPr>
+        <w:t xml:space="preserve">simplemente un mensaje de que la compra ha sido realizada, </w:t>
+      </w:r>
+      <w:r>
+        <w:rPr>
+          <w:sz w:val="24"/>
+          <w:szCs w:val="24"/>
+        </w:rPr>
+        <w:t>ya que</w:t>
+      </w:r>
+      <w:r>
+        <w:rPr>
+          <w:sz w:val="24"/>
+          <w:szCs w:val="24"/>
+        </w:rPr>
+        <w:t xml:space="preserve"> en nuestro caso no habrá transacciones</w:t>
+      </w:r>
+      <w:r>
+        <w:rPr>
+          <w:sz w:val="24"/>
+          <w:szCs w:val="24"/>
+        </w:rPr>
+        <w:t xml:space="preserve"> de pagos</w:t>
+      </w:r>
+      <w:r>
+        <w:rPr>
+          <w:sz w:val="24"/>
+          <w:szCs w:val="24"/>
+        </w:rPr>
+        <w:t>.</w:t>
+      </w:r>
+    </w:p>
+    <w:p>
+      <w:pPr>
+        <w:pStyle w:val="Prrafodelista"/>
+        <w:rPr>
+          <w:b/>
+          <w:bCs/>
+          <w:sz w:val="24"/>
+          <w:szCs w:val="24"/>
+        </w:rPr>
+      </w:pPr>
+    </w:p>
+    <w:p>
+      <w:pPr>
+        <w:pStyle w:val="Prrafodelista"/>
+        <w:numPr>
+          <w:ilvl w:val="0"/>
+          <w:numId w:val="8"/>
+        </w:numPr>
+        <w:rPr>
+          <w:b/>
+          <w:bCs/>
+          <w:sz w:val="24"/>
+          <w:szCs w:val="24"/>
+        </w:rPr>
+      </w:pPr>
+      <w:r>
+        <w:rPr>
+          <w:b/>
+          <w:bCs/>
+          <w:sz w:val="24"/>
+          <w:szCs w:val="24"/>
+        </w:rPr>
+        <w:t xml:space="preserve"> </w:t>
+      </w:r>
       <w:r>
         <w:rPr>
           <w:b/>
@@ -1682,34 +2046,15 @@
         </w:rPr>
         <w:t>.</w:t>
       </w:r>
-      <w:r>
-        <w:rPr>
-          <w:sz w:val="24"/>
-          <w:szCs w:val="24"/>
-        </w:rPr>
-        <w:t xml:space="preserve"> (Todos los usuarios menos el an</w:t>
-      </w:r>
-      <w:r>
-        <w:rPr>
-          <w:sz w:val="24"/>
-          <w:szCs w:val="24"/>
-        </w:rPr>
-        <w:t>ó</w:t>
-      </w:r>
-      <w:r>
-        <w:rPr>
-          <w:sz w:val="24"/>
-          <w:szCs w:val="24"/>
-        </w:rPr>
-        <w:t>nimo).</w:t>
-      </w:r>
     </w:p>
     <w:p/>
+    <w:p/>
     <w:p>
       <w:pPr>
         <w:pStyle w:val="Ttulo2"/>
       </w:pPr>
       <w:r>
+        <w:lastRenderedPageBreak/>
         <w:t>Requisitos comercio</w:t>
       </w:r>
     </w:p>
@@ -1760,29 +2105,54 @@
         </w:rPr>
         <w:t xml:space="preserve"> El comercio deberá rellenar una solicitud con sus datos para acceder a la plataforma, que deberá ser aprobado por un administrador.</w:t>
       </w:r>
-    </w:p>
-    <w:p>
-      <w:pPr>
-        <w:pStyle w:val="Prrafodelista"/>
-        <w:ind w:left="113"/>
-        <w:jc w:val="both"/>
-        <w:rPr>
-          <w:b/>
-          <w:bCs/>
-          <w:sz w:val="24"/>
-          <w:szCs w:val="24"/>
-          <w:u w:val="single"/>
-        </w:rPr>
-      </w:pPr>
-      <w:r>
-        <w:rPr>
-          <w:b/>
-          <w:bCs/>
-          <w:sz w:val="24"/>
-          <w:szCs w:val="24"/>
-          <w:u w:val="single"/>
-        </w:rPr>
-        <w:t>(PONER LOS DATOS)</w:t>
+      <w:r>
+        <w:rPr>
+          <w:sz w:val="24"/>
+          <w:szCs w:val="24"/>
+        </w:rPr>
+        <w:t xml:space="preserve"> Deberá aportar el nombre del comercio, NIF, municipio, provincia, código postal, país, </w:t>
+      </w:r>
+      <w:r>
+        <w:rPr>
+          <w:sz w:val="24"/>
+          <w:szCs w:val="24"/>
+        </w:rPr>
+        <w:t xml:space="preserve">dirección, </w:t>
+      </w:r>
+      <w:r>
+        <w:rPr>
+          <w:sz w:val="24"/>
+          <w:szCs w:val="24"/>
+        </w:rPr>
+        <w:t>teléfono de contacto</w:t>
+      </w:r>
+      <w:r>
+        <w:rPr>
+          <w:sz w:val="24"/>
+          <w:szCs w:val="24"/>
+        </w:rPr>
+        <w:t xml:space="preserve"> </w:t>
+      </w:r>
+      <w:r>
+        <w:rPr>
+          <w:sz w:val="24"/>
+          <w:szCs w:val="24"/>
+        </w:rPr>
+        <w:t>y</w:t>
+      </w:r>
+      <w:r>
+        <w:rPr>
+          <w:sz w:val="24"/>
+          <w:szCs w:val="24"/>
+        </w:rPr>
+        <w:t xml:space="preserve"> email</w:t>
+      </w:r>
+      <w:r>
+        <w:rPr>
+          <w:sz w:val="24"/>
+          <w:szCs w:val="24"/>
+        </w:rPr>
+        <w:t>.</w:t>
       </w:r>
     </w:p>
     <w:p>
@@ -2014,7 +2384,7 @@
           <w:sz w:val="24"/>
           <w:szCs w:val="24"/>
         </w:rPr>
-        <w:t xml:space="preserve"> El comercio tendrá la capacidad de crear los productos que desee. Para ello, deberá introducir el título de este, un identificador que los diferencie de los demás productos en caso de que otro comercio tuviera ese mismo producto, un precio de venta, un párrafo con una descripción </w:t>
+        <w:t xml:space="preserve"> El comercio tendrá la capacidad de crear los productos que desee. Para ello, deberá introducir el título de este, un identificador, un precio de venta, un párrafo con una descripción </w:t>
       </w:r>
       <w:r>
         <w:rPr>
@@ -2103,7 +2473,35 @@
           <w:sz w:val="24"/>
           <w:szCs w:val="24"/>
         </w:rPr>
-        <w:t>visualizar los productos una vez estén creados y añadidos a la plataforma. Es aplicable tanto a sus propios productos como a los de otros comercios.</w:t>
+        <w:t xml:space="preserve">visualizar </w:t>
+      </w:r>
+      <w:r>
+        <w:rPr>
+          <w:sz w:val="24"/>
+          <w:szCs w:val="24"/>
+        </w:rPr>
+        <w:t>s</w:t>
+      </w:r>
+      <w:r>
+        <w:rPr>
+          <w:sz w:val="24"/>
+          <w:szCs w:val="24"/>
+        </w:rPr>
+        <w:t>u</w:t>
+      </w:r>
+      <w:r>
+        <w:rPr>
+          <w:sz w:val="24"/>
+          <w:szCs w:val="24"/>
+        </w:rPr>
+        <w:t>s</w:t>
+      </w:r>
+      <w:r>
+        <w:rPr>
+          <w:sz w:val="24"/>
+          <w:szCs w:val="24"/>
+        </w:rPr>
+        <w:t xml:space="preserve"> productos una vez estén creados y añadidos a la plataforma.</w:t>
       </w:r>
     </w:p>
     <w:p>
@@ -2157,15 +2555,7 @@
           <w:sz w:val="24"/>
           <w:szCs w:val="24"/>
         </w:rPr>
-        <w:t xml:space="preserve">El comercio puede actualizar los datos introducidos en la creación siempre que lo desee. Dispondrá de un botón de edición que </w:t>
-      </w:r>
-      <w:r>
-        <w:rPr>
-          <w:sz w:val="24"/>
-          <w:szCs w:val="24"/>
-        </w:rPr>
-        <w:lastRenderedPageBreak/>
-        <w:t>dejará cambiar cualquier dato identificativo del mismo salvo el identificador. Debe guardar los datos para que la actualización se realice</w:t>
+        <w:t>El comercio puede actualizar los datos introducidos en la creación siempre que lo desee. Dispondrá de un botón de edición que dejará cambiar cualquier dato identificativo del mismo salvo el identificador. Debe guardar los datos para que la actualización se realice</w:t>
       </w:r>
       <w:r>
         <w:rPr>
@@ -2192,17 +2582,6 @@
           <w:szCs w:val="24"/>
         </w:rPr>
       </w:pPr>
-    </w:p>
-    <w:p>
-      <w:pPr>
-        <w:pStyle w:val="Prrafodelista"/>
-        <w:ind w:left="708"/>
-        <w:jc w:val="both"/>
-        <w:rPr>
-          <w:sz w:val="24"/>
-          <w:szCs w:val="24"/>
-        </w:rPr>
-      </w:pPr>
       <w:r>
         <w:rPr>
           <w:b/>
@@ -2235,17 +2614,8 @@
           <w:sz w:val="24"/>
           <w:szCs w:val="24"/>
         </w:rPr>
-        <w:t xml:space="preserve"> El comercio dispondrá de un botón de borrado para eliminar el producto que desee. Una vez se confirme el borrado, los datos asociados a ese producto quedarán eliminados del sistema.</w:t>
-      </w:r>
-    </w:p>
-    <w:p>
-      <w:pPr>
-        <w:jc w:val="both"/>
-        <w:rPr>
-          <w:sz w:val="24"/>
-          <w:szCs w:val="24"/>
-        </w:rPr>
-      </w:pPr>
+        <w:t xml:space="preserve"> El comercio dispondrá de un botón para eliminar el producto que desee. Una vez se confirme el borrado, los datos asociados a ese producto quedarán eliminados del sistema.</w:t>
+      </w:r>
     </w:p>
     <w:p>
       <w:pPr>
@@ -2313,7 +2683,7 @@
           <w:sz w:val="24"/>
           <w:szCs w:val="24"/>
         </w:rPr>
-        <w:t>actualizar los datos de su perfil una vez inicien sesión en la plataforma. Estos datos son el nombre, la contraseña, el correo electrónico asociado y la contraseña.</w:t>
+        <w:t>actualizar los datos de su perfil una vez inicie sesión en la plataforma.</w:t>
       </w:r>
     </w:p>
     <w:p>
@@ -2360,8 +2730,6 @@
     <w:p>
       <w:pPr>
         <w:pStyle w:val="Prrafodelista"/>
-        <w:ind w:left="113"/>
-        <w:jc w:val="both"/>
         <w:rPr>
           <w:sz w:val="24"/>
           <w:szCs w:val="24"/>
@@ -2375,6 +2743,161 @@
           <w:ilvl w:val="0"/>
           <w:numId w:val="9"/>
         </w:numPr>
+        <w:jc w:val="both"/>
+        <w:rPr>
+          <w:b/>
+          <w:bCs/>
+          <w:sz w:val="24"/>
+          <w:szCs w:val="24"/>
+        </w:rPr>
+      </w:pPr>
+      <w:r>
+        <w:rPr>
+          <w:b/>
+          <w:bCs/>
+          <w:sz w:val="24"/>
+          <w:szCs w:val="24"/>
+        </w:rPr>
+        <w:t xml:space="preserve">Buscar producto: </w:t>
+      </w:r>
+      <w:r>
+        <w:rPr>
+          <w:sz w:val="24"/>
+          <w:szCs w:val="24"/>
+        </w:rPr>
+        <w:t xml:space="preserve">El </w:t>
+      </w:r>
+      <w:r>
+        <w:rPr>
+          <w:sz w:val="24"/>
+          <w:szCs w:val="24"/>
+        </w:rPr>
+        <w:t>comercio</w:t>
+      </w:r>
+      <w:r>
+        <w:rPr>
+          <w:sz w:val="24"/>
+          <w:szCs w:val="24"/>
+        </w:rPr>
+        <w:t xml:space="preserve"> podrá buscar el producto que desee </w:t>
+      </w:r>
+      <w:r>
+        <w:rPr>
+          <w:sz w:val="24"/>
+          <w:szCs w:val="24"/>
+        </w:rPr>
+        <w:t xml:space="preserve">en su comercio </w:t>
+      </w:r>
+      <w:r>
+        <w:rPr>
+          <w:sz w:val="24"/>
+          <w:szCs w:val="24"/>
+        </w:rPr>
+        <w:t>tecleando el nombre de este en el filtro de búsqueda.</w:t>
+      </w:r>
+      <w:r>
+        <w:rPr>
+          <w:sz w:val="24"/>
+          <w:szCs w:val="24"/>
+        </w:rPr>
+        <w:t xml:space="preserve"> </w:t>
+      </w:r>
+      <w:r>
+        <w:rPr>
+          <w:sz w:val="24"/>
+          <w:szCs w:val="24"/>
+        </w:rPr>
+        <w:t>Al igual que</w:t>
+      </w:r>
+      <w:r>
+        <w:rPr>
+          <w:sz w:val="24"/>
+          <w:szCs w:val="24"/>
+        </w:rPr>
+        <w:t xml:space="preserve"> en el caso del cliente, la búsqueda es a nivel de comercio.</w:t>
+      </w:r>
+    </w:p>
+    <w:p>
+      <w:pPr>
+        <w:pStyle w:val="Prrafodelista"/>
+        <w:rPr>
+          <w:b/>
+          <w:bCs/>
+          <w:sz w:val="24"/>
+          <w:szCs w:val="24"/>
+        </w:rPr>
+      </w:pPr>
+    </w:p>
+    <w:p>
+      <w:pPr>
+        <w:pStyle w:val="Prrafodelista"/>
+        <w:numPr>
+          <w:ilvl w:val="0"/>
+          <w:numId w:val="9"/>
+        </w:numPr>
+        <w:rPr>
+          <w:b/>
+          <w:bCs/>
+          <w:sz w:val="24"/>
+          <w:szCs w:val="24"/>
+        </w:rPr>
+      </w:pPr>
+      <w:r>
+        <w:rPr>
+          <w:b/>
+          <w:bCs/>
+          <w:sz w:val="24"/>
+          <w:szCs w:val="24"/>
+        </w:rPr>
+        <w:t xml:space="preserve">Eliminar perfil: </w:t>
+      </w:r>
+      <w:r>
+        <w:rPr>
+          <w:sz w:val="24"/>
+          <w:szCs w:val="24"/>
+        </w:rPr>
+        <w:t xml:space="preserve">El comercio podrá darse de baja de la plataforma cuando desee, </w:t>
+      </w:r>
+      <w:r>
+        <w:rPr>
+          <w:sz w:val="24"/>
+          <w:szCs w:val="24"/>
+        </w:rPr>
+        <w:t xml:space="preserve">perdiendo el acceso a la misma y </w:t>
+      </w:r>
+      <w:r>
+        <w:rPr>
+          <w:sz w:val="24"/>
+          <w:szCs w:val="24"/>
+        </w:rPr>
+        <w:t>eliminando así todos sus datos identificativos</w:t>
+      </w:r>
+      <w:r>
+        <w:rPr>
+          <w:sz w:val="24"/>
+          <w:szCs w:val="24"/>
+        </w:rPr>
+        <w:t xml:space="preserve"> de la base de datos del servidor.</w:t>
+      </w:r>
+    </w:p>
+    <w:p>
+      <w:pPr>
+        <w:pStyle w:val="Prrafodelista"/>
+        <w:ind w:left="113"/>
+        <w:jc w:val="both"/>
+        <w:rPr>
+          <w:sz w:val="24"/>
+          <w:szCs w:val="24"/>
+        </w:rPr>
+      </w:pPr>
+    </w:p>
+    <w:p>
+      <w:pPr>
+        <w:pStyle w:val="Prrafodelista"/>
+        <w:numPr>
+          <w:ilvl w:val="0"/>
+          <w:numId w:val="9"/>
+        </w:numPr>
         <w:rPr>
           <w:b/>
           <w:bCs/>
@@ -2415,32 +2938,10 @@
     </w:p>
     <w:p>
       <w:pPr>
-        <w:pStyle w:val="Prrafodelista"/>
-        <w:rPr>
-          <w:b/>
-          <w:bCs/>
-          <w:sz w:val="24"/>
-          <w:szCs w:val="24"/>
-        </w:rPr>
-      </w:pPr>
-    </w:p>
-    <w:p>
-      <w:pPr>
-        <w:pStyle w:val="Prrafodelista"/>
-        <w:ind w:left="113"/>
-        <w:rPr>
-          <w:b/>
-          <w:bCs/>
-          <w:sz w:val="24"/>
-          <w:szCs w:val="24"/>
-        </w:rPr>
-      </w:pPr>
-    </w:p>
-    <w:p>
-      <w:pPr>
         <w:pStyle w:val="Ttulo2"/>
       </w:pPr>
       <w:r>
+        <w:lastRenderedPageBreak/>
         <w:t>Requisitos usuario anónimo</w:t>
       </w:r>
     </w:p>
@@ -2476,6 +2977,43 @@
         </w:rPr>
         <w:t>:</w:t>
       </w:r>
+      <w:r>
+        <w:rPr>
+          <w:b/>
+          <w:bCs/>
+          <w:sz w:val="24"/>
+          <w:szCs w:val="24"/>
+        </w:rPr>
+        <w:t xml:space="preserve"> </w:t>
+      </w:r>
+      <w:r>
+        <w:rPr>
+          <w:sz w:val="24"/>
+          <w:szCs w:val="24"/>
+        </w:rPr>
+        <w:t xml:space="preserve">El </w:t>
+      </w:r>
+      <w:r>
+        <w:rPr>
+          <w:sz w:val="24"/>
+          <w:szCs w:val="24"/>
+        </w:rPr>
+        <w:t>usuario anónimo</w:t>
+      </w:r>
+      <w:r>
+        <w:rPr>
+          <w:sz w:val="24"/>
+          <w:szCs w:val="24"/>
+        </w:rPr>
+        <w:t xml:space="preserve"> puede consultar el producto para obtener más información acerca de él</w:t>
+      </w:r>
+      <w:r>
+        <w:rPr>
+          <w:sz w:val="24"/>
+          <w:szCs w:val="24"/>
+        </w:rPr>
+        <w:t>.</w:t>
+      </w:r>
     </w:p>
     <w:p>
       <w:pPr>
@@ -2509,6 +3047,182 @@
         </w:rPr>
         <w:t>:</w:t>
       </w:r>
+      <w:r>
+        <w:rPr>
+          <w:b/>
+          <w:bCs/>
+          <w:sz w:val="24"/>
+          <w:szCs w:val="24"/>
+        </w:rPr>
+        <w:t xml:space="preserve"> </w:t>
+      </w:r>
+      <w:r>
+        <w:rPr>
+          <w:sz w:val="24"/>
+          <w:szCs w:val="24"/>
+        </w:rPr>
+        <w:t xml:space="preserve">El </w:t>
+      </w:r>
+      <w:r>
+        <w:rPr>
+          <w:sz w:val="24"/>
+          <w:szCs w:val="24"/>
+        </w:rPr>
+        <w:t>usuario anónimo</w:t>
+      </w:r>
+      <w:r>
+        <w:rPr>
+          <w:sz w:val="24"/>
+          <w:szCs w:val="24"/>
+        </w:rPr>
+        <w:t xml:space="preserve"> podrá visualizar todos los comercios para acceder al catálogo de productos de cada uno.</w:t>
+      </w:r>
+    </w:p>
+    <w:p>
+      <w:pPr>
+        <w:pStyle w:val="Prrafodelista"/>
+        <w:numPr>
+          <w:ilvl w:val="0"/>
+          <w:numId w:val="11"/>
+        </w:numPr>
+        <w:rPr>
+          <w:b/>
+          <w:bCs/>
+          <w:sz w:val="24"/>
+          <w:szCs w:val="24"/>
+        </w:rPr>
+      </w:pPr>
+      <w:r>
+        <w:rPr>
+          <w:b/>
+          <w:bCs/>
+          <w:sz w:val="24"/>
+          <w:szCs w:val="24"/>
+        </w:rPr>
+        <w:t>Buscar producto:</w:t>
+      </w:r>
+      <w:r>
+        <w:rPr>
+          <w:sz w:val="24"/>
+          <w:szCs w:val="24"/>
+        </w:rPr>
+        <w:t xml:space="preserve"> </w:t>
+      </w:r>
+      <w:r>
+        <w:rPr>
+          <w:sz w:val="24"/>
+          <w:szCs w:val="24"/>
+        </w:rPr>
+        <w:t xml:space="preserve">El </w:t>
+      </w:r>
+      <w:r>
+        <w:rPr>
+          <w:sz w:val="24"/>
+          <w:szCs w:val="24"/>
+        </w:rPr>
+        <w:t xml:space="preserve">usuario anónimo </w:t>
+      </w:r>
+      <w:r>
+        <w:rPr>
+          <w:sz w:val="24"/>
+          <w:szCs w:val="24"/>
+        </w:rPr>
+        <w:t xml:space="preserve">podrá buscar el producto que desee </w:t>
+      </w:r>
+      <w:r>
+        <w:rPr>
+          <w:sz w:val="24"/>
+          <w:szCs w:val="24"/>
+        </w:rPr>
+        <w:t xml:space="preserve">en un determinado </w:t>
+      </w:r>
+      <w:r>
+        <w:rPr>
+          <w:sz w:val="24"/>
+          <w:szCs w:val="24"/>
+        </w:rPr>
+        <w:t>comercio, tecleando</w:t>
+      </w:r>
+      <w:r>
+        <w:rPr>
+          <w:sz w:val="24"/>
+          <w:szCs w:val="24"/>
+        </w:rPr>
+        <w:t xml:space="preserve"> el nombre de este en el filtro de búsqueda.</w:t>
+      </w:r>
+      <w:r>
+        <w:rPr>
+          <w:sz w:val="24"/>
+          <w:szCs w:val="24"/>
+        </w:rPr>
+        <w:t xml:space="preserve"> La búsqueda también será a nivel de comercio.</w:t>
+      </w:r>
+    </w:p>
+    <w:p>
+      <w:pPr>
+        <w:pStyle w:val="Prrafodelista"/>
+        <w:numPr>
+          <w:ilvl w:val="0"/>
+          <w:numId w:val="11"/>
+        </w:numPr>
+        <w:jc w:val="both"/>
+        <w:rPr>
+          <w:sz w:val="24"/>
+          <w:szCs w:val="24"/>
+        </w:rPr>
+      </w:pPr>
+      <w:r>
+        <w:rPr>
+          <w:b/>
+          <w:bCs/>
+          <w:sz w:val="24"/>
+          <w:szCs w:val="24"/>
+        </w:rPr>
+        <w:t xml:space="preserve">Buscar comercio: </w:t>
+      </w:r>
+      <w:r>
+        <w:rPr>
+          <w:sz w:val="24"/>
+          <w:szCs w:val="24"/>
+        </w:rPr>
+        <w:t>El usuario anónimo podrá buscar el comercio que desee para facilitar la navegación al mismo, tecleando su nombre en un filtro de búsqueda.</w:t>
+      </w:r>
+    </w:p>
+    <w:p>
+      <w:pPr>
+        <w:pStyle w:val="Prrafodelista"/>
+        <w:ind w:left="113"/>
+        <w:rPr>
+          <w:b/>
+          <w:bCs/>
+          <w:sz w:val="24"/>
+          <w:szCs w:val="24"/>
+        </w:rPr>
+      </w:pPr>
+    </w:p>
+    <w:p>
+      <w:pPr>
+        <w:pStyle w:val="Prrafodelista"/>
+        <w:ind w:left="113"/>
+        <w:rPr>
+          <w:b/>
+          <w:bCs/>
+          <w:sz w:val="24"/>
+          <w:szCs w:val="24"/>
+        </w:rPr>
+      </w:pPr>
+    </w:p>
+    <w:p>
+      <w:pPr>
+        <w:pStyle w:val="Prrafodelista"/>
+        <w:ind w:left="113"/>
+        <w:rPr>
+          <w:b/>
+          <w:bCs/>
+          <w:sz w:val="24"/>
+          <w:szCs w:val="24"/>
+        </w:rPr>
+      </w:pPr>
     </w:p>
     <w:p>
       <w:pPr>
@@ -2600,7 +3314,21 @@
           <w:sz w:val="24"/>
           <w:szCs w:val="24"/>
         </w:rPr>
-        <w:t xml:space="preserve"> ello, se le otorgará a 10 personas aleatorias de un rango de edad considerable la aplicación una vez esté </w:t>
+        <w:t xml:space="preserve"> ello, se </w:t>
+      </w:r>
+      <w:r>
+        <w:rPr>
+          <w:sz w:val="24"/>
+          <w:szCs w:val="24"/>
+        </w:rPr>
+        <w:t>les</w:t>
+      </w:r>
+      <w:r>
+        <w:rPr>
+          <w:sz w:val="24"/>
+          <w:szCs w:val="24"/>
+        </w:rPr>
+        <w:t xml:space="preserve"> otorgará a 10 personas aleatorias de un rango de edad considerable la aplicación una vez esté </w:t>
       </w:r>
       <w:r>
         <w:rPr>
@@ -2614,7 +3342,57 @@
           <w:sz w:val="24"/>
           <w:szCs w:val="24"/>
         </w:rPr>
-        <w:t>donde podrán probar la aplicación para recoger feedback de la interfaz y las cosas a mejorar de la misma.</w:t>
+        <w:t xml:space="preserve">donde podrán probar la aplicación para recoger </w:t>
+      </w:r>
+      <w:proofErr w:type="spellStart"/>
+      <w:r>
+        <w:rPr>
+          <w:sz w:val="24"/>
+          <w:szCs w:val="24"/>
+        </w:rPr>
+        <w:t>feedback</w:t>
+      </w:r>
+      <w:proofErr w:type="spellEnd"/>
+      <w:r>
+        <w:rPr>
+          <w:sz w:val="24"/>
+          <w:szCs w:val="24"/>
+        </w:rPr>
+        <w:t xml:space="preserve"> de la interfaz y las cosas a mejorar de la misma.</w:t>
+      </w:r>
+      <w:r>
+        <w:rPr>
+          <w:sz w:val="24"/>
+          <w:szCs w:val="24"/>
+        </w:rPr>
+        <w:t xml:space="preserve"> </w:t>
+      </w:r>
+    </w:p>
+    <w:p>
+      <w:pPr>
+        <w:pStyle w:val="Prrafodelista"/>
+        <w:jc w:val="both"/>
+        <w:rPr>
+          <w:sz w:val="24"/>
+          <w:szCs w:val="24"/>
+        </w:rPr>
+      </w:pPr>
+    </w:p>
+    <w:p>
+      <w:pPr>
+        <w:pStyle w:val="Prrafodelista"/>
+        <w:jc w:val="both"/>
+        <w:rPr>
+          <w:sz w:val="24"/>
+          <w:szCs w:val="24"/>
+        </w:rPr>
+      </w:pPr>
+      <w:r>
+        <w:rPr>
+          <w:sz w:val="24"/>
+          <w:szCs w:val="24"/>
+        </w:rPr>
+        <w:t>Por ello, se considerará el requisito validado si al menos 8 de las 10 personas aprueban el modo de uso de la plataforma.</w:t>
       </w:r>
     </w:p>
     <w:p>
@@ -2766,7 +3544,28 @@
           <w:sz w:val="24"/>
           <w:szCs w:val="24"/>
         </w:rPr>
-        <w:t>as contraseñas que deben establecer los usuarios deben estar compuestas por letras, números, y al menos un símbolo (! " # $ % &amp; ' ( ) * + , - . / : ; &lt; = &gt; ? @ [ \ ] ^ _` { | } ~).</w:t>
+        <w:t xml:space="preserve">as contraseñas que deben establecer los usuarios deben </w:t>
+      </w:r>
+      <w:r>
+        <w:rPr>
+          <w:sz w:val="24"/>
+          <w:szCs w:val="24"/>
+        </w:rPr>
+        <w:t>ser de 8 dígitos</w:t>
+      </w:r>
+      <w:r>
+        <w:rPr>
+          <w:sz w:val="24"/>
+          <w:szCs w:val="24"/>
+        </w:rPr>
+        <w:t xml:space="preserve"> </w:t>
+      </w:r>
+      <w:r>
+        <w:rPr>
+          <w:sz w:val="24"/>
+          <w:szCs w:val="24"/>
+        </w:rPr>
+        <w:t>compuestas por letras, números, y al menos un símbolo (! " # $ % &amp; ' ( ) * + , - . / : ; &lt; = &gt; ? @ [ \ ] ^ _` { | } ~).</w:t>
       </w:r>
     </w:p>
     <w:p>
@@ -2847,6 +3646,83 @@
         </w:rPr>
         <w:t>.</w:t>
       </w:r>
+      <w:r>
+        <w:rPr>
+          <w:sz w:val="24"/>
+          <w:szCs w:val="24"/>
+        </w:rPr>
+        <w:t xml:space="preserve"> </w:t>
+      </w:r>
+      <w:r>
+        <w:rPr>
+          <w:sz w:val="24"/>
+          <w:szCs w:val="24"/>
+        </w:rPr>
+        <w:t>El sistema deberá estar en la medida de lo posible libre de fallos, para lo cual tendrá que pasar una batería de pruebas pre</w:t>
+      </w:r>
+      <w:r>
+        <w:rPr>
+          <w:sz w:val="24"/>
+          <w:szCs w:val="24"/>
+        </w:rPr>
+        <w:t>vi</w:t>
+      </w:r>
+      <w:r>
+        <w:rPr>
+          <w:sz w:val="24"/>
+          <w:szCs w:val="24"/>
+        </w:rPr>
+        <w:t xml:space="preserve">amente definida y que deberá satisfacerse </w:t>
+      </w:r>
+      <w:r>
+        <w:rPr>
+          <w:sz w:val="24"/>
+          <w:szCs w:val="24"/>
+        </w:rPr>
+        <w:t>c</w:t>
+      </w:r>
+      <w:r>
+        <w:rPr>
+          <w:sz w:val="24"/>
+          <w:szCs w:val="24"/>
+        </w:rPr>
+        <w:t>ada vez que se haga una m</w:t>
+      </w:r>
+      <w:r>
+        <w:rPr>
+          <w:sz w:val="24"/>
+          <w:szCs w:val="24"/>
+        </w:rPr>
+        <w:t>o</w:t>
+      </w:r>
+      <w:r>
+        <w:rPr>
+          <w:sz w:val="24"/>
+          <w:szCs w:val="24"/>
+        </w:rPr>
+        <w:t>dificaci</w:t>
+      </w:r>
+      <w:r>
+        <w:rPr>
+          <w:sz w:val="24"/>
+          <w:szCs w:val="24"/>
+        </w:rPr>
+        <w:t>ó</w:t>
+      </w:r>
+      <w:r>
+        <w:rPr>
+          <w:sz w:val="24"/>
+          <w:szCs w:val="24"/>
+        </w:rPr>
+        <w:t>n en la plataforma</w:t>
+      </w:r>
+      <w:r>
+        <w:rPr>
+          <w:sz w:val="24"/>
+          <w:szCs w:val="24"/>
+        </w:rPr>
+        <w:t>.</w:t>
+      </w:r>
     </w:p>
     <w:p>
       <w:pPr>
@@ -2930,6 +3806,7 @@
         <w:pStyle w:val="Ttulo1"/>
       </w:pPr>
       <w:r>
+        <w:lastRenderedPageBreak/>
         <w:t xml:space="preserve">Requisitos a </w:t>
       </w:r>
       <w:r>
@@ -3089,7 +3966,197 @@
           <w:sz w:val="24"/>
           <w:szCs w:val="24"/>
         </w:rPr>
-        <w:t>Android) como otras plataformas (móvil, Tablet).</w:t>
+        <w:t>Android)</w:t>
+      </w:r>
+      <w:r>
+        <w:rPr>
+          <w:sz w:val="24"/>
+          <w:szCs w:val="24"/>
+        </w:rPr>
+        <w:t>.</w:t>
+      </w:r>
+    </w:p>
+    <w:p>
+      <w:pPr>
+        <w:pStyle w:val="Prrafodelista"/>
+        <w:rPr>
+          <w:sz w:val="24"/>
+          <w:szCs w:val="24"/>
+        </w:rPr>
+      </w:pPr>
+    </w:p>
+    <w:p>
+      <w:pPr>
+        <w:pStyle w:val="Prrafodelista"/>
+        <w:numPr>
+          <w:ilvl w:val="0"/>
+          <w:numId w:val="6"/>
+        </w:numPr>
+        <w:jc w:val="both"/>
+        <w:rPr>
+          <w:sz w:val="24"/>
+          <w:szCs w:val="24"/>
+        </w:rPr>
+      </w:pPr>
+      <w:r>
+        <w:rPr>
+          <w:b/>
+          <w:bCs/>
+          <w:sz w:val="24"/>
+          <w:szCs w:val="24"/>
+        </w:rPr>
+        <w:t>Comparador de productos:</w:t>
+      </w:r>
+      <w:r>
+        <w:rPr>
+          <w:sz w:val="24"/>
+          <w:szCs w:val="24"/>
+        </w:rPr>
+        <w:t xml:space="preserve"> </w:t>
+      </w:r>
+      <w:r>
+        <w:rPr>
+          <w:sz w:val="24"/>
+          <w:szCs w:val="24"/>
+        </w:rPr>
+        <w:t>La idea para implementar sería h</w:t>
+      </w:r>
+      <w:r>
+        <w:rPr>
+          <w:sz w:val="24"/>
+          <w:szCs w:val="24"/>
+        </w:rPr>
+        <w:t>acer un metabuscador/comparador de productos</w:t>
+      </w:r>
+      <w:r>
+        <w:rPr>
+          <w:sz w:val="24"/>
+          <w:szCs w:val="24"/>
+        </w:rPr>
+        <w:t xml:space="preserve">, de </w:t>
+      </w:r>
+      <w:r>
+        <w:rPr>
+          <w:sz w:val="24"/>
+          <w:szCs w:val="24"/>
+        </w:rPr>
+        <w:t>forma que</w:t>
+      </w:r>
+      <w:r>
+        <w:rPr>
+          <w:sz w:val="24"/>
+          <w:szCs w:val="24"/>
+        </w:rPr>
+        <w:t xml:space="preserve"> </w:t>
+      </w:r>
+      <w:r>
+        <w:rPr>
+          <w:sz w:val="24"/>
+          <w:szCs w:val="24"/>
+        </w:rPr>
+        <w:t>se pueda buscar el producto, sea del comercio que sea, y</w:t>
+      </w:r>
+      <w:r>
+        <w:rPr>
+          <w:sz w:val="24"/>
+          <w:szCs w:val="24"/>
+        </w:rPr>
+        <w:t xml:space="preserve"> muestre </w:t>
+      </w:r>
+      <w:r>
+        <w:rPr>
+          <w:sz w:val="24"/>
+          <w:szCs w:val="24"/>
+        </w:rPr>
+        <w:t>el más barato de todos</w:t>
+      </w:r>
+      <w:r>
+        <w:rPr>
+          <w:sz w:val="24"/>
+          <w:szCs w:val="24"/>
+        </w:rPr>
+        <w:t xml:space="preserve">. </w:t>
+      </w:r>
+      <w:r>
+        <w:rPr>
+          <w:sz w:val="24"/>
+          <w:szCs w:val="24"/>
+        </w:rPr>
+        <w:t>He de indicar</w:t>
+      </w:r>
+      <w:r>
+        <w:rPr>
+          <w:sz w:val="24"/>
+          <w:szCs w:val="24"/>
+        </w:rPr>
+        <w:t xml:space="preserve"> que no se va a implementar no por el coste tecnológico, sino por las </w:t>
+      </w:r>
+      <w:r>
+        <w:rPr>
+          <w:sz w:val="24"/>
+          <w:szCs w:val="24"/>
+        </w:rPr>
+        <w:t>connotaciones</w:t>
+      </w:r>
+      <w:r>
+        <w:rPr>
+          <w:sz w:val="24"/>
+          <w:szCs w:val="24"/>
+        </w:rPr>
+        <w:t xml:space="preserve"> empresariales</w:t>
+      </w:r>
+      <w:r>
+        <w:rPr>
+          <w:sz w:val="24"/>
+          <w:szCs w:val="24"/>
+        </w:rPr>
+        <w:t xml:space="preserve"> que conlleva</w:t>
+      </w:r>
+      <w:r>
+        <w:rPr>
+          <w:sz w:val="24"/>
+          <w:szCs w:val="24"/>
+        </w:rPr>
+        <w:t>.</w:t>
+      </w:r>
+    </w:p>
+    <w:p>
+      <w:pPr>
+        <w:pStyle w:val="Prrafodelista"/>
+        <w:rPr>
+          <w:sz w:val="24"/>
+          <w:szCs w:val="24"/>
+        </w:rPr>
+      </w:pPr>
+    </w:p>
+    <w:p>
+      <w:pPr>
+        <w:pStyle w:val="Prrafodelista"/>
+        <w:numPr>
+          <w:ilvl w:val="0"/>
+          <w:numId w:val="6"/>
+        </w:numPr>
+        <w:jc w:val="both"/>
+        <w:rPr>
+          <w:sz w:val="24"/>
+          <w:szCs w:val="24"/>
+        </w:rPr>
+      </w:pPr>
+      <w:r>
+        <w:rPr>
+          <w:b/>
+          <w:bCs/>
+          <w:sz w:val="24"/>
+          <w:szCs w:val="24"/>
+        </w:rPr>
+        <w:t>Funcionalidad de cobro al comercio para rentabilizar la aplicación:</w:t>
+      </w:r>
+      <w:r>
+        <w:rPr>
+          <w:sz w:val="24"/>
+          <w:szCs w:val="24"/>
+        </w:rPr>
+        <w:t xml:space="preserve"> La política de cobro está por definir.</w:t>
       </w:r>
     </w:p>
     <w:sectPr>
@@ -3100,6 +4167,56 @@
     </w:sectPr>
   </w:body>
 </w:document>
+</file>
+
+<file path=word/endnotes.xml><?xml version="1.0" encoding="utf-8"?>
+<w:endnotes xmlns:wpc="http://schemas.microsoft.com/office/word/2010/wordprocessingCanvas" xmlns:cx="http://schemas.microsoft.com/office/drawing/2014/chartex" xmlns:cx1="http://schemas.microsoft.com/office/drawing/2015/9/8/chartex" xmlns:cx2="http://schemas.microsoft.com/office/drawing/2015/10/21/chartex" xmlns:cx3="http://schemas.microsoft.com/office/drawing/2016/5/9/chartex" xmlns:cx4="http://schemas.microsoft.com/office/drawing/2016/5/10/chartex" xmlns:cx5="http://schemas.microsoft.com/office/drawing/2016/5/11/chartex" xmlns:cx6="http://schemas.microsoft.com/office/drawing/2016/5/12/chartex" xmlns:cx7="http://schemas.microsoft.com/office/drawing/2016/5/13/chartex" xmlns:cx8="http://schemas.microsoft.com/office/drawing/2016/5/14/chartex" xmlns:mc="http://schemas.openxmlformats.org/markup-compatibility/2006" xmlns:aink="http://schemas.microsoft.com/office/drawing/2016/ink" xmlns:am3d="http://schemas.microsoft.com/office/drawing/2017/model3d" xmlns:o="urn:schemas-microsoft-com:office:office" xmlns:oel="http://schemas.microsoft.com/office/2019/extlst" xmlns:r="http://schemas.openxmlformats.org/officeDocument/2006/relationships" xmlns:m="http://schemas.openxmlformats.org/officeDocument/2006/math" xmlns:v="urn:schemas-microsoft-com:vml" xmlns:wp14="http://schemas.microsoft.com/office/word/2010/wordprocessingDrawing" xmlns:wp="http://schemas.openxmlformats.org/drawingml/2006/wordprocessingDrawing" xmlns:w10="urn:schemas-microsoft-com:office:word" xmlns:w="http://schemas.openxmlformats.org/wordprocessingml/2006/main" xmlns:w14="http://schemas.microsoft.com/office/word/2010/wordml" xmlns:w15="http://schemas.microsoft.com/office/word/2012/wordml" xmlns:w16cex="http://schemas.microsoft.com/office/word/2018/wordml/cex" xmlns:w16cid="http://schemas.microsoft.com/office/word/2016/wordml/cid" xmlns:w16="http://schemas.microsoft.com/office/word/2018/wordml" xmlns:w16sdtdh="http://schemas.microsoft.com/office/word/2020/wordml/sdtdatahash" xmlns:w16se="http://schemas.microsoft.com/office/word/2015/wordml/symex" xmlns:wpg="http://schemas.microsoft.com/office/word/2010/wordprocessingGroup" xmlns:wpi="http://schemas.microsoft.com/office/word/2010/wordprocessingInk" xmlns:wne="http://schemas.microsoft.com/office/word/2006/wordml" xmlns:wps="http://schemas.microsoft.com/office/word/2010/wordprocessingShape" mc:Ignorable="w14 w15 w16se w16cid w16 w16cex w16sdtdh wp14">
+  <w:endnote w:type="separator" w:id="-1">
+    <w:p>
+      <w:pPr>
+        <w:spacing w:after="0" w:line="240" w:lineRule="auto"/>
+      </w:pPr>
+      <w:r>
+        <w:separator/>
+      </w:r>
+    </w:p>
+  </w:endnote>
+  <w:endnote w:type="continuationSeparator" w:id="0">
+    <w:p>
+      <w:pPr>
+        <w:spacing w:after="0" w:line="240" w:lineRule="auto"/>
+      </w:pPr>
+      <w:r>
+        <w:continuationSeparator/>
+      </w:r>
+    </w:p>
+  </w:endnote>
+</w:endnotes>
+</file>
+
+<file path=word/footnotes.xml><?xml version="1.0" encoding="utf-8"?>
+<w:footnotes xmlns:wpc="http://schemas.microsoft.com/office/word/2010/wordprocessingCanvas" xmlns:cx="http://schemas.microsoft.com/office/drawing/2014/chartex" xmlns:cx1="http://schemas.microsoft.com/office/drawing/2015/9/8/chartex" xmlns:cx2="http://schemas.microsoft.com/office/drawing/2015/10/21/chartex" xmlns:cx3="http://schemas.microsoft.com/office/drawing/2016/5/9/chartex" xmlns:cx4="http://schemas.microsoft.com/office/drawing/2016/5/10/chartex" xmlns:cx5="http://schemas.microsoft.com/office/drawing/2016/5/11/chartex" xmlns:cx6="http://schemas.microsoft.com/office/drawing/2016/5/12/chartex" xmlns:cx7="http://schemas.microsoft.com/office/drawing/2016/5/13/chartex" xmlns:cx8="http://schemas.microsoft.com/office/drawing/2016/5/14/chartex" xmlns:mc="http://schemas.openxmlformats.org/markup-compatibility/2006" xmlns:aink="http://schemas.microsoft.com/office/drawing/2016/ink" xmlns:am3d="http://schemas.microsoft.com/office/drawing/2017/model3d" xmlns:o="urn:schemas-microsoft-com:office:office" xmlns:oel="http://schemas.microsoft.com/office/2019/extlst" xmlns:r="http://schemas.openxmlformats.org/officeDocument/2006/relationships" xmlns:m="http://schemas.openxmlformats.org/officeDocument/2006/math" xmlns:v="urn:schemas-microsoft-com:vml" xmlns:wp14="http://schemas.microsoft.com/office/word/2010/wordprocessingDrawing" xmlns:wp="http://schemas.openxmlformats.org/drawingml/2006/wordprocessingDrawing" xmlns:w10="urn:schemas-microsoft-com:office:word" xmlns:w="http://schemas.openxmlformats.org/wordprocessingml/2006/main" xmlns:w14="http://schemas.microsoft.com/office/word/2010/wordml" xmlns:w15="http://schemas.microsoft.com/office/word/2012/wordml" xmlns:w16cex="http://schemas.microsoft.com/office/word/2018/wordml/cex" xmlns:w16cid="http://schemas.microsoft.com/office/word/2016/wordml/cid" xmlns:w16="http://schemas.microsoft.com/office/word/2018/wordml" xmlns:w16sdtdh="http://schemas.microsoft.com/office/word/2020/wordml/sdtdatahash" xmlns:w16se="http://schemas.microsoft.com/office/word/2015/wordml/symex" xmlns:wpg="http://schemas.microsoft.com/office/word/2010/wordprocessingGroup" xmlns:wpi="http://schemas.microsoft.com/office/word/2010/wordprocessingInk" xmlns:wne="http://schemas.microsoft.com/office/word/2006/wordml" xmlns:wps="http://schemas.microsoft.com/office/word/2010/wordprocessingShape" mc:Ignorable="w14 w15 w16se w16cid w16 w16cex w16sdtdh wp14">
+  <w:footnote w:type="separator" w:id="-1">
+    <w:p>
+      <w:pPr>
+        <w:spacing w:after="0" w:line="240" w:lineRule="auto"/>
+      </w:pPr>
+      <w:r>
+        <w:separator/>
+      </w:r>
+    </w:p>
+  </w:footnote>
+  <w:footnote w:type="continuationSeparator" w:id="0">
+    <w:p>
+      <w:pPr>
+        <w:spacing w:after="0" w:line="240" w:lineRule="auto"/>
+      </w:pPr>
+      <w:r>
+        <w:continuationSeparator/>
+      </w:r>
+    </w:p>
+  </w:footnote>
+</w:footnotes>
 </file>
 
 <file path=word/numbering.xml><?xml version="1.0" encoding="utf-8"?>
@@ -4663,6 +5780,50 @@
       <w:szCs w:val="26"/>
     </w:rPr>
   </w:style>
+  <w:style w:type="paragraph" w:styleId="Encabezado">
+    <w:name w:val="header"/>
+    <w:basedOn w:val="Normal"/>
+    <w:link w:val="EncabezadoCar"/>
+    <w:uiPriority w:val="99"/>
+    <w:unhideWhenUsed/>
+    <w:rsid w:val="00C524B4"/>
+    <w:pPr>
+      <w:tabs>
+        <w:tab w:val="center" w:pos="4252"/>
+        <w:tab w:val="right" w:pos="8504"/>
+      </w:tabs>
+      <w:spacing w:after="0" w:line="240" w:lineRule="auto"/>
+    </w:pPr>
+  </w:style>
+  <w:style w:type="character" w:customStyle="1" w:styleId="EncabezadoCar">
+    <w:name w:val="Encabezado Car"/>
+    <w:basedOn w:val="Fuentedeprrafopredeter"/>
+    <w:link w:val="Encabezado"/>
+    <w:uiPriority w:val="99"/>
+    <w:rsid w:val="00C524B4"/>
+  </w:style>
+  <w:style w:type="paragraph" w:styleId="Piedepgina">
+    <w:name w:val="footer"/>
+    <w:basedOn w:val="Normal"/>
+    <w:link w:val="PiedepginaCar"/>
+    <w:uiPriority w:val="99"/>
+    <w:unhideWhenUsed/>
+    <w:rsid w:val="00C524B4"/>
+    <w:pPr>
+      <w:tabs>
+        <w:tab w:val="center" w:pos="4252"/>
+        <w:tab w:val="right" w:pos="8504"/>
+      </w:tabs>
+      <w:spacing w:after="0" w:line="240" w:lineRule="auto"/>
+    </w:pPr>
+  </w:style>
+  <w:style w:type="character" w:customStyle="1" w:styleId="PiedepginaCar">
+    <w:name w:val="Pie de página Car"/>
+    <w:basedOn w:val="Fuentedeprrafopredeter"/>
+    <w:link w:val="Piedepgina"/>
+    <w:uiPriority w:val="99"/>
+    <w:rsid w:val="00C524B4"/>
+  </w:style>
 </w:styles>
 </file>
 

</xml_diff>

<commit_message>
Update Requisitos funcionales y no funcionales
Versión 1.4: Añadidos varios requisitos a administrador
</commit_message>
<xml_diff>
--- a/Documentos/Requisitos funcionales y no funcionales.docx
+++ b/Documentos/Requisitos funcionales y no funcionales.docx
@@ -418,7 +418,7 @@
           <w:sz w:val="24"/>
           <w:szCs w:val="24"/>
         </w:rPr>
-        <w:t>Se podrá crear, borrar, actualizar y visualizar un administrador. Todas estas funcionalidades que serán detalladas a continuación serán realizadas desde la base de datos, salvo que se indique lo contrario.</w:t>
+        <w:t>Se podrá crear, borrar, actualizar y visualizar un administrador.</w:t>
       </w:r>
     </w:p>
     <w:p>
@@ -551,126 +551,109 @@
           <w:sz w:val="24"/>
           <w:szCs w:val="24"/>
         </w:rPr>
-        <w:t>Cada administrador podrá cambiar en cualquier momento sus datos identificativos salvo el identificador que le será asignado aleatoriamente. Estos datos son el nombre, apellidos, y contraseña.</w:t>
-      </w:r>
-      <w:r>
-        <w:rPr>
-          <w:sz w:val="24"/>
-          <w:szCs w:val="24"/>
-        </w:rPr>
-        <w:t xml:space="preserve"> (en realidad no va a actualizar nunca esos datos, cambiarlo por sólo contraseña). Esta función se podrá realizar tanto en la base de datos como en el perfil de este una vez inicie sesión en la plataforma</w:t>
-      </w:r>
-      <w:r>
+        <w:t>Cada administrador podrá cambiar en cualquier momento sus datos identificativos. Estos datos son el nombre, apellidos, y contraseña.</w:t>
+      </w:r>
+      <w:r>
+        <w:rPr>
+          <w:sz w:val="24"/>
+          <w:szCs w:val="24"/>
+        </w:rPr>
+        <w:t xml:space="preserve"> Esta función se podrá realizar tanto en la base de datos como en el perfil de este una vez inicie sesión en la plataforma.</w:t>
+      </w:r>
+    </w:p>
+    <w:p>
+      <w:pPr>
+        <w:pStyle w:val="Prrafodelista"/>
+        <w:ind w:left="113" w:firstLine="595"/>
+        <w:jc w:val="both"/>
+        <w:rPr>
+          <w:sz w:val="24"/>
+          <w:szCs w:val="24"/>
+        </w:rPr>
+      </w:pPr>
+      <w:r>
+        <w:rPr>
+          <w:b/>
+          <w:bCs/>
+          <w:sz w:val="24"/>
+          <w:szCs w:val="24"/>
+        </w:rPr>
+        <w:t>RF-</w:t>
+      </w:r>
+      <w:r>
+        <w:rPr>
+          <w:b/>
+          <w:bCs/>
+          <w:sz w:val="24"/>
+          <w:szCs w:val="24"/>
+        </w:rPr>
+        <w:t>2</w:t>
+      </w:r>
+      <w:r>
+        <w:rPr>
+          <w:b/>
+          <w:bCs/>
+          <w:sz w:val="24"/>
+          <w:szCs w:val="24"/>
+        </w:rPr>
+        <w:t>.</w:t>
+      </w:r>
+      <w:r>
+        <w:rPr>
+          <w:b/>
+          <w:bCs/>
+          <w:sz w:val="24"/>
+          <w:szCs w:val="24"/>
+        </w:rPr>
+        <w:t>3</w:t>
+      </w:r>
+      <w:r>
+        <w:rPr>
+          <w:b/>
+          <w:bCs/>
+          <w:sz w:val="24"/>
+          <w:szCs w:val="24"/>
+        </w:rPr>
+        <w:t>: Eliminar administrador:</w:t>
+      </w:r>
+      <w:r>
+        <w:rPr>
+          <w:sz w:val="24"/>
+          <w:szCs w:val="24"/>
+        </w:rPr>
+        <w:t xml:space="preserve"> En el momento en el que un administrador sea dado de baja de la plataforma, se eliminará toda información que le identifique quedando sin acceso a la plataforma y perdiendo así el rol que lo identifica.</w:t>
+      </w:r>
+    </w:p>
+    <w:p>
+      <w:pPr>
+        <w:pStyle w:val="Prrafodelista"/>
+        <w:ind w:left="113" w:firstLine="595"/>
+        <w:jc w:val="both"/>
+        <w:rPr>
+          <w:sz w:val="24"/>
+          <w:szCs w:val="24"/>
+        </w:rPr>
+      </w:pPr>
+    </w:p>
+    <w:p>
+      <w:pPr>
+        <w:pStyle w:val="Prrafodelista"/>
+        <w:ind w:left="113"/>
+        <w:jc w:val="both"/>
         <w:rPr>
           <w:i/>
           <w:iCs/>
           <w:sz w:val="24"/>
           <w:szCs w:val="24"/>
         </w:rPr>
-        <w:t>)</w:t>
-      </w:r>
-      <w:r>
-        <w:rPr>
-          <w:sz w:val="24"/>
-          <w:szCs w:val="24"/>
-        </w:rPr>
-        <w:t>.</w:t>
-      </w:r>
-    </w:p>
-    <w:p>
-      <w:pPr>
-        <w:pStyle w:val="Prrafodelista"/>
-        <w:ind w:left="113" w:firstLine="595"/>
-        <w:jc w:val="both"/>
-        <w:rPr>
-          <w:sz w:val="24"/>
-          <w:szCs w:val="24"/>
-        </w:rPr>
-      </w:pPr>
-      <w:r>
-        <w:rPr>
-          <w:b/>
-          <w:bCs/>
-          <w:sz w:val="24"/>
-          <w:szCs w:val="24"/>
-        </w:rPr>
-        <w:t>RF-</w:t>
-      </w:r>
-      <w:r>
-        <w:rPr>
-          <w:b/>
-          <w:bCs/>
-          <w:sz w:val="24"/>
-          <w:szCs w:val="24"/>
-        </w:rPr>
-        <w:t>2</w:t>
-      </w:r>
-      <w:r>
-        <w:rPr>
-          <w:b/>
-          <w:bCs/>
-          <w:sz w:val="24"/>
-          <w:szCs w:val="24"/>
-        </w:rPr>
-        <w:t>.</w:t>
-      </w:r>
-      <w:r>
-        <w:rPr>
-          <w:b/>
-          <w:bCs/>
-          <w:sz w:val="24"/>
-          <w:szCs w:val="24"/>
-        </w:rPr>
-        <w:t>3</w:t>
-      </w:r>
-      <w:r>
-        <w:rPr>
-          <w:b/>
-          <w:bCs/>
-          <w:sz w:val="24"/>
-          <w:szCs w:val="24"/>
-        </w:rPr>
-        <w:t>: Eliminar administrador:</w:t>
-      </w:r>
-      <w:r>
-        <w:rPr>
-          <w:sz w:val="24"/>
-          <w:szCs w:val="24"/>
-        </w:rPr>
-        <w:t xml:space="preserve"> En el momento en el que un administrador sea dado de baja de la plataforma, se eliminará toda información que le identifique quedando sin acceso a la plataforma y perdiendo así el rol que lo identifica.</w:t>
-      </w:r>
-    </w:p>
-    <w:p>
-      <w:pPr>
-        <w:pStyle w:val="Prrafodelista"/>
-        <w:ind w:left="113" w:firstLine="595"/>
-        <w:jc w:val="both"/>
-        <w:rPr>
-          <w:sz w:val="24"/>
-          <w:szCs w:val="24"/>
-        </w:rPr>
-      </w:pPr>
-    </w:p>
-    <w:p>
-      <w:pPr>
-        <w:pStyle w:val="Prrafodelista"/>
-        <w:ind w:left="113"/>
-        <w:jc w:val="both"/>
+      </w:pPr>
+      <w:r>
         <w:rPr>
           <w:i/>
           <w:iCs/>
           <w:sz w:val="24"/>
           <w:szCs w:val="24"/>
         </w:rPr>
-      </w:pPr>
-      <w:r>
-        <w:rPr>
-          <w:i/>
-          <w:iCs/>
-          <w:sz w:val="24"/>
-          <w:szCs w:val="24"/>
-        </w:rPr>
-        <w:lastRenderedPageBreak/>
         <w:t>El administrador será creado por el desarrollador de la plataforma, introduciendo sus datos en la base de datos del servidor, por lo que los demás administradores no tendrán el privilegio de crear más administradores.</w:t>
       </w:r>
     </w:p>
@@ -1190,6 +1173,183 @@
     <w:p>
       <w:pPr>
         <w:pStyle w:val="Prrafodelista"/>
+        <w:rPr>
+          <w:b/>
+          <w:bCs/>
+          <w:sz w:val="24"/>
+          <w:szCs w:val="24"/>
+        </w:rPr>
+      </w:pPr>
+    </w:p>
+    <w:p>
+      <w:pPr>
+        <w:pStyle w:val="Prrafodelista"/>
+        <w:numPr>
+          <w:ilvl w:val="0"/>
+          <w:numId w:val="3"/>
+        </w:numPr>
+        <w:rPr>
+          <w:b/>
+          <w:bCs/>
+          <w:sz w:val="24"/>
+          <w:szCs w:val="24"/>
+        </w:rPr>
+      </w:pPr>
+      <w:r>
+        <w:rPr>
+          <w:b/>
+          <w:bCs/>
+          <w:sz w:val="24"/>
+          <w:szCs w:val="24"/>
+        </w:rPr>
+        <w:t>Visualizar producto:</w:t>
+      </w:r>
+      <w:r>
+        <w:rPr>
+          <w:sz w:val="24"/>
+          <w:szCs w:val="24"/>
+        </w:rPr>
+        <w:t xml:space="preserve"> El cliente puede consultar el producto para obtener más información acerca de él</w:t>
+      </w:r>
+      <w:r>
+        <w:rPr>
+          <w:sz w:val="24"/>
+          <w:szCs w:val="24"/>
+        </w:rPr>
+        <w:t>.</w:t>
+      </w:r>
+    </w:p>
+    <w:p>
+      <w:pPr>
+        <w:pStyle w:val="Prrafodelista"/>
+        <w:rPr>
+          <w:b/>
+          <w:bCs/>
+          <w:sz w:val="24"/>
+          <w:szCs w:val="24"/>
+        </w:rPr>
+      </w:pPr>
+    </w:p>
+    <w:p>
+      <w:pPr>
+        <w:pStyle w:val="Prrafodelista"/>
+        <w:numPr>
+          <w:ilvl w:val="0"/>
+          <w:numId w:val="3"/>
+        </w:numPr>
+        <w:jc w:val="both"/>
+        <w:rPr>
+          <w:b/>
+          <w:bCs/>
+          <w:sz w:val="24"/>
+          <w:szCs w:val="24"/>
+        </w:rPr>
+      </w:pPr>
+      <w:r>
+        <w:rPr>
+          <w:b/>
+          <w:bCs/>
+          <w:sz w:val="24"/>
+          <w:szCs w:val="24"/>
+        </w:rPr>
+        <w:t xml:space="preserve">Buscar producto: </w:t>
+      </w:r>
+      <w:r>
+        <w:rPr>
+          <w:sz w:val="24"/>
+          <w:szCs w:val="24"/>
+        </w:rPr>
+        <w:t>El cliente podrá buscar el producto que desee</w:t>
+      </w:r>
+      <w:r>
+        <w:rPr>
+          <w:sz w:val="24"/>
+          <w:szCs w:val="24"/>
+        </w:rPr>
+        <w:t>,</w:t>
+      </w:r>
+      <w:r>
+        <w:rPr>
+          <w:sz w:val="24"/>
+          <w:szCs w:val="24"/>
+        </w:rPr>
+        <w:t xml:space="preserve"> </w:t>
+      </w:r>
+      <w:r>
+        <w:rPr>
+          <w:sz w:val="24"/>
+          <w:szCs w:val="24"/>
+        </w:rPr>
+        <w:t>tecleando el nombre de este en el filtro de búsqueda. Cabe destacar que la búsqueda de productos será a nivel de comercio, dejando la búsqueda global como requisito a futuro.</w:t>
+      </w:r>
+    </w:p>
+    <w:p>
+      <w:pPr>
+        <w:pStyle w:val="Prrafodelista"/>
+        <w:ind w:left="113"/>
+        <w:jc w:val="both"/>
+        <w:rPr>
+          <w:b/>
+          <w:bCs/>
+          <w:sz w:val="24"/>
+          <w:szCs w:val="24"/>
+        </w:rPr>
+      </w:pPr>
+    </w:p>
+    <w:p>
+      <w:pPr>
+        <w:pStyle w:val="Prrafodelista"/>
+        <w:numPr>
+          <w:ilvl w:val="0"/>
+          <w:numId w:val="3"/>
+        </w:numPr>
+        <w:jc w:val="both"/>
+        <w:rPr>
+          <w:sz w:val="24"/>
+          <w:szCs w:val="24"/>
+        </w:rPr>
+      </w:pPr>
+      <w:r>
+        <w:rPr>
+          <w:b/>
+          <w:bCs/>
+          <w:sz w:val="24"/>
+          <w:szCs w:val="24"/>
+        </w:rPr>
+        <w:t xml:space="preserve"> </w:t>
+      </w:r>
+      <w:r>
+        <w:rPr>
+          <w:b/>
+          <w:bCs/>
+          <w:sz w:val="24"/>
+          <w:szCs w:val="24"/>
+        </w:rPr>
+        <w:t>Buscar comercio:</w:t>
+      </w:r>
+      <w:r>
+        <w:rPr>
+          <w:sz w:val="24"/>
+          <w:szCs w:val="24"/>
+        </w:rPr>
+        <w:t xml:space="preserve"> El cliente podrá buscar el comercio que desee para facilitar la navegación al mismo, tecleando su nombre en un filtro de búsqueda.</w:t>
+      </w:r>
+    </w:p>
+    <w:p>
+      <w:pPr>
+        <w:pStyle w:val="Prrafodelista"/>
+        <w:ind w:left="113"/>
+        <w:rPr>
+          <w:b/>
+          <w:bCs/>
+          <w:sz w:val="24"/>
+          <w:szCs w:val="24"/>
+        </w:rPr>
+      </w:pPr>
+    </w:p>
+    <w:p>
+      <w:pPr>
+        <w:pStyle w:val="Prrafodelista"/>
         <w:ind w:left="113"/>
         <w:rPr>
           <w:sz w:val="24"/>
@@ -1231,23 +1391,6 @@
         <w:t>Si el administrador desea realizar compras, este debe crearse una cuenta cliente.</w:t>
       </w:r>
     </w:p>
-    <w:p>
-      <w:pPr>
-        <w:pStyle w:val="Prrafodelista"/>
-        <w:ind w:left="113"/>
-        <w:rPr>
-          <w:i/>
-          <w:iCs/>
-          <w:sz w:val="24"/>
-          <w:szCs w:val="24"/>
-        </w:rPr>
-      </w:pPr>
-    </w:p>
-    <w:p/>
-    <w:p/>
-    <w:p/>
-    <w:p/>
-    <w:p/>
     <w:p>
       <w:pPr>
         <w:pStyle w:val="Ttulo2"/>
@@ -1735,8 +1878,6 @@
     <w:p>
       <w:pPr>
         <w:pStyle w:val="Prrafodelista"/>
-        <w:ind w:left="113"/>
-        <w:jc w:val="both"/>
         <w:rPr>
           <w:sz w:val="24"/>
           <w:szCs w:val="24"/>
@@ -1750,105 +1891,71 @@
           <w:ilvl w:val="0"/>
           <w:numId w:val="8"/>
         </w:numPr>
-        <w:jc w:val="both"/>
-        <w:rPr>
-          <w:b/>
-          <w:bCs/>
-          <w:sz w:val="24"/>
-          <w:szCs w:val="24"/>
-        </w:rPr>
-      </w:pPr>
-      <w:r>
-        <w:rPr>
-          <w:b/>
-          <w:bCs/>
-          <w:sz w:val="24"/>
-          <w:szCs w:val="24"/>
-        </w:rPr>
-        <w:t>Añadir</w:t>
-      </w:r>
-      <w:r>
-        <w:rPr>
-          <w:b/>
-          <w:bCs/>
-          <w:sz w:val="24"/>
-          <w:szCs w:val="24"/>
-        </w:rPr>
-        <w:t xml:space="preserve"> </w:t>
-      </w:r>
-      <w:r>
-        <w:rPr>
-          <w:b/>
-          <w:bCs/>
-          <w:sz w:val="24"/>
-          <w:szCs w:val="24"/>
-        </w:rPr>
-        <w:t>p</w:t>
-      </w:r>
-      <w:r>
-        <w:rPr>
-          <w:b/>
-          <w:bCs/>
-          <w:sz w:val="24"/>
-          <w:szCs w:val="24"/>
-        </w:rPr>
-        <w:t xml:space="preserve">roductos </w:t>
-      </w:r>
-      <w:r>
-        <w:rPr>
-          <w:b/>
-          <w:bCs/>
-          <w:sz w:val="24"/>
-          <w:szCs w:val="24"/>
-        </w:rPr>
-        <w:t>al</w:t>
-      </w:r>
-      <w:r>
-        <w:rPr>
-          <w:b/>
-          <w:bCs/>
-          <w:sz w:val="24"/>
-          <w:szCs w:val="24"/>
-        </w:rPr>
-        <w:t xml:space="preserve"> carrito de compra</w:t>
-      </w:r>
-      <w:r>
-        <w:rPr>
-          <w:b/>
-          <w:bCs/>
-          <w:sz w:val="24"/>
-          <w:szCs w:val="24"/>
-        </w:rPr>
-        <w:t xml:space="preserve">: </w:t>
-      </w:r>
-      <w:r>
-        <w:rPr>
-          <w:sz w:val="24"/>
-          <w:szCs w:val="24"/>
-        </w:rPr>
-        <w:t>El cliente podrá almacenar los productos que desee comprar en un carrito de compra</w:t>
-      </w:r>
-      <w:r>
-        <w:rPr>
-          <w:sz w:val="24"/>
-          <w:szCs w:val="24"/>
-        </w:rPr>
-        <w:t xml:space="preserve"> para su posterior “compra”</w:t>
-      </w:r>
-      <w:r>
-        <w:rPr>
-          <w:sz w:val="24"/>
-          <w:szCs w:val="24"/>
-        </w:rPr>
-        <w:t>.</w:t>
-      </w:r>
-    </w:p>
-    <w:p>
-      <w:pPr>
-        <w:pStyle w:val="Prrafodelista"/>
-        <w:rPr>
-          <w:b/>
-          <w:bCs/>
+        <w:rPr>
+          <w:b/>
+          <w:bCs/>
+          <w:sz w:val="24"/>
+          <w:szCs w:val="24"/>
+        </w:rPr>
+      </w:pPr>
+      <w:r>
+        <w:rPr>
+          <w:b/>
+          <w:bCs/>
+          <w:sz w:val="24"/>
+          <w:szCs w:val="24"/>
+        </w:rPr>
+        <w:t xml:space="preserve">Eliminar perfil: </w:t>
+      </w:r>
+      <w:r>
+        <w:rPr>
+          <w:sz w:val="24"/>
+          <w:szCs w:val="24"/>
+        </w:rPr>
+        <w:t xml:space="preserve">El </w:t>
+      </w:r>
+      <w:r>
+        <w:rPr>
+          <w:sz w:val="24"/>
+          <w:szCs w:val="24"/>
+        </w:rPr>
+        <w:t>cliente</w:t>
+      </w:r>
+      <w:r>
+        <w:rPr>
+          <w:sz w:val="24"/>
+          <w:szCs w:val="24"/>
+        </w:rPr>
+        <w:t xml:space="preserve"> podrá darse de baja de la plataforma cuando desee, </w:t>
+      </w:r>
+      <w:r>
+        <w:rPr>
+          <w:sz w:val="24"/>
+          <w:szCs w:val="24"/>
+        </w:rPr>
+        <w:t xml:space="preserve">perdiendo el acceso a la misma y </w:t>
+      </w:r>
+      <w:r>
+        <w:rPr>
+          <w:sz w:val="24"/>
+          <w:szCs w:val="24"/>
+        </w:rPr>
+        <w:t>eliminando así todos sus datos identificativos</w:t>
+      </w:r>
+      <w:r>
+        <w:rPr>
+          <w:sz w:val="24"/>
+          <w:szCs w:val="24"/>
+        </w:rPr>
+        <w:t xml:space="preserve"> de la base de datos del servidor.</w:t>
+      </w:r>
+    </w:p>
+    <w:p>
+      <w:pPr>
+        <w:pStyle w:val="Prrafodelista"/>
+        <w:ind w:left="113"/>
+        <w:jc w:val="both"/>
+        <w:rPr>
           <w:sz w:val="24"/>
           <w:szCs w:val="24"/>
         </w:rPr>
@@ -1861,13 +1968,23 @@
           <w:ilvl w:val="0"/>
           <w:numId w:val="8"/>
         </w:numPr>
-        <w:rPr>
-          <w:b/>
-          <w:bCs/>
-          <w:sz w:val="24"/>
-          <w:szCs w:val="24"/>
-        </w:rPr>
-      </w:pPr>
+        <w:jc w:val="both"/>
+        <w:rPr>
+          <w:b/>
+          <w:bCs/>
+          <w:sz w:val="24"/>
+          <w:szCs w:val="24"/>
+        </w:rPr>
+      </w:pPr>
+      <w:r>
+        <w:rPr>
+          <w:b/>
+          <w:bCs/>
+          <w:sz w:val="24"/>
+          <w:szCs w:val="24"/>
+        </w:rPr>
+        <w:t>Añadir</w:t>
+      </w:r>
       <w:r>
         <w:rPr>
           <w:b/>
@@ -1884,20 +2001,69 @@
           <w:sz w:val="24"/>
           <w:szCs w:val="24"/>
         </w:rPr>
-        <w:t xml:space="preserve">Quitar productos del carrito: </w:t>
-      </w:r>
-      <w:r>
-        <w:rPr>
-          <w:sz w:val="24"/>
-          <w:szCs w:val="24"/>
-        </w:rPr>
-        <w:t>El cliente podrá eliminar aquellos productos que desee del carrito antes de confirmar la compra.</w:t>
-      </w:r>
-    </w:p>
-    <w:p>
-      <w:pPr>
-        <w:pStyle w:val="Prrafodelista"/>
-        <w:ind w:left="113"/>
+        <w:t>p</w:t>
+      </w:r>
+      <w:r>
+        <w:rPr>
+          <w:b/>
+          <w:bCs/>
+          <w:sz w:val="24"/>
+          <w:szCs w:val="24"/>
+        </w:rPr>
+        <w:t xml:space="preserve">roductos </w:t>
+      </w:r>
+      <w:r>
+        <w:rPr>
+          <w:b/>
+          <w:bCs/>
+          <w:sz w:val="24"/>
+          <w:szCs w:val="24"/>
+        </w:rPr>
+        <w:t>al</w:t>
+      </w:r>
+      <w:r>
+        <w:rPr>
+          <w:b/>
+          <w:bCs/>
+          <w:sz w:val="24"/>
+          <w:szCs w:val="24"/>
+        </w:rPr>
+        <w:t xml:space="preserve"> carrito de compra</w:t>
+      </w:r>
+      <w:r>
+        <w:rPr>
+          <w:b/>
+          <w:bCs/>
+          <w:sz w:val="24"/>
+          <w:szCs w:val="24"/>
+        </w:rPr>
+        <w:t xml:space="preserve">: </w:t>
+      </w:r>
+      <w:r>
+        <w:rPr>
+          <w:sz w:val="24"/>
+          <w:szCs w:val="24"/>
+        </w:rPr>
+        <w:t>El cliente podrá almacenar los productos que desee comprar en un carrito de compra</w:t>
+      </w:r>
+      <w:r>
+        <w:rPr>
+          <w:sz w:val="24"/>
+          <w:szCs w:val="24"/>
+        </w:rPr>
+        <w:t xml:space="preserve"> para su posterior “compra”</w:t>
+      </w:r>
+      <w:r>
+        <w:rPr>
+          <w:sz w:val="24"/>
+          <w:szCs w:val="24"/>
+        </w:rPr>
+        <w:t>.</w:t>
+      </w:r>
+    </w:p>
+    <w:p>
+      <w:pPr>
+        <w:pStyle w:val="Prrafodelista"/>
         <w:rPr>
           <w:b/>
           <w:bCs/>
@@ -1913,7 +2079,6 @@
           <w:ilvl w:val="0"/>
           <w:numId w:val="8"/>
         </w:numPr>
-        <w:jc w:val="both"/>
         <w:rPr>
           <w:b/>
           <w:bCs/>
@@ -1937,54 +2102,20 @@
           <w:sz w:val="24"/>
           <w:szCs w:val="24"/>
         </w:rPr>
-        <w:t xml:space="preserve">Confirmar compra: </w:t>
-      </w:r>
-      <w:r>
-        <w:rPr>
-          <w:sz w:val="24"/>
-          <w:szCs w:val="24"/>
-        </w:rPr>
-        <w:t xml:space="preserve">El cliente podrá confirmar la compra, mostrando </w:t>
-      </w:r>
-      <w:r>
-        <w:rPr>
-          <w:sz w:val="24"/>
-          <w:szCs w:val="24"/>
-        </w:rPr>
-        <w:t xml:space="preserve">simplemente un mensaje de que la compra ha sido realizada, </w:t>
-      </w:r>
-      <w:r>
-        <w:rPr>
-          <w:sz w:val="24"/>
-          <w:szCs w:val="24"/>
-        </w:rPr>
-        <w:t>ya que</w:t>
-      </w:r>
-      <w:r>
-        <w:rPr>
-          <w:sz w:val="24"/>
-          <w:szCs w:val="24"/>
-        </w:rPr>
-        <w:t xml:space="preserve"> en nuestro caso no habrá transacciones</w:t>
-      </w:r>
-      <w:r>
-        <w:rPr>
-          <w:sz w:val="24"/>
-          <w:szCs w:val="24"/>
-        </w:rPr>
-        <w:t xml:space="preserve"> de pagos</w:t>
-      </w:r>
-      <w:r>
-        <w:rPr>
-          <w:sz w:val="24"/>
-          <w:szCs w:val="24"/>
-        </w:rPr>
-        <w:t>.</w:t>
-      </w:r>
-    </w:p>
-    <w:p>
-      <w:pPr>
-        <w:pStyle w:val="Prrafodelista"/>
+        <w:t xml:space="preserve">Quitar productos del carrito: </w:t>
+      </w:r>
+      <w:r>
+        <w:rPr>
+          <w:sz w:val="24"/>
+          <w:szCs w:val="24"/>
+        </w:rPr>
+        <w:t>El cliente podrá eliminar aquellos productos que desee del carrito antes de confirmar la compra.</w:t>
+      </w:r>
+    </w:p>
+    <w:p>
+      <w:pPr>
+        <w:pStyle w:val="Prrafodelista"/>
+        <w:ind w:left="113"/>
         <w:rPr>
           <w:b/>
           <w:bCs/>
@@ -2000,6 +2131,93 @@
           <w:ilvl w:val="0"/>
           <w:numId w:val="8"/>
         </w:numPr>
+        <w:jc w:val="both"/>
+        <w:rPr>
+          <w:b/>
+          <w:bCs/>
+          <w:sz w:val="24"/>
+          <w:szCs w:val="24"/>
+        </w:rPr>
+      </w:pPr>
+      <w:r>
+        <w:rPr>
+          <w:b/>
+          <w:bCs/>
+          <w:sz w:val="24"/>
+          <w:szCs w:val="24"/>
+        </w:rPr>
+        <w:t xml:space="preserve"> </w:t>
+      </w:r>
+      <w:r>
+        <w:rPr>
+          <w:b/>
+          <w:bCs/>
+          <w:sz w:val="24"/>
+          <w:szCs w:val="24"/>
+        </w:rPr>
+        <w:t xml:space="preserve">Confirmar compra: </w:t>
+      </w:r>
+      <w:r>
+        <w:rPr>
+          <w:sz w:val="24"/>
+          <w:szCs w:val="24"/>
+        </w:rPr>
+        <w:t xml:space="preserve">El cliente podrá confirmar la compra, mostrando </w:t>
+      </w:r>
+      <w:r>
+        <w:rPr>
+          <w:sz w:val="24"/>
+          <w:szCs w:val="24"/>
+        </w:rPr>
+        <w:t xml:space="preserve">simplemente un mensaje de que la compra ha sido realizada, </w:t>
+      </w:r>
+      <w:r>
+        <w:rPr>
+          <w:sz w:val="24"/>
+          <w:szCs w:val="24"/>
+        </w:rPr>
+        <w:t>ya que</w:t>
+      </w:r>
+      <w:r>
+        <w:rPr>
+          <w:sz w:val="24"/>
+          <w:szCs w:val="24"/>
+        </w:rPr>
+        <w:t xml:space="preserve"> en nuestro caso no habrá transacciones</w:t>
+      </w:r>
+      <w:r>
+        <w:rPr>
+          <w:sz w:val="24"/>
+          <w:szCs w:val="24"/>
+        </w:rPr>
+        <w:t xml:space="preserve"> de pagos</w:t>
+      </w:r>
+      <w:r>
+        <w:rPr>
+          <w:sz w:val="24"/>
+          <w:szCs w:val="24"/>
+        </w:rPr>
+        <w:t>.</w:t>
+      </w:r>
+    </w:p>
+    <w:p>
+      <w:pPr>
+        <w:pStyle w:val="Prrafodelista"/>
+        <w:rPr>
+          <w:b/>
+          <w:bCs/>
+          <w:sz w:val="24"/>
+          <w:szCs w:val="24"/>
+        </w:rPr>
+      </w:pPr>
+    </w:p>
+    <w:p>
+      <w:pPr>
+        <w:pStyle w:val="Prrafodelista"/>
+        <w:numPr>
+          <w:ilvl w:val="0"/>
+          <w:numId w:val="8"/>
+        </w:numPr>
         <w:rPr>
           <w:b/>
           <w:bCs/>
@@ -2049,12 +2267,12 @@
     </w:p>
     <w:p/>
     <w:p/>
+    <w:p/>
     <w:p>
       <w:pPr>
         <w:pStyle w:val="Ttulo2"/>
       </w:pPr>
       <w:r>
-        <w:lastRenderedPageBreak/>
         <w:t>Requisitos comercio</w:t>
       </w:r>
     </w:p>
@@ -2912,6 +3130,7 @@
           <w:sz w:val="24"/>
           <w:szCs w:val="24"/>
         </w:rPr>
+        <w:lastRenderedPageBreak/>
         <w:t>Cerrar sesión:</w:t>
       </w:r>
       <w:r>
@@ -2941,7 +3160,6 @@
         <w:pStyle w:val="Ttulo2"/>
       </w:pPr>
       <w:r>
-        <w:lastRenderedPageBreak/>
         <w:t>Requisitos usuario anónimo</w:t>
       </w:r>
     </w:p>
@@ -3061,21 +3279,7 @@
           <w:sz w:val="24"/>
           <w:szCs w:val="24"/>
         </w:rPr>
-        <w:t xml:space="preserve">El </w:t>
-      </w:r>
-      <w:r>
-        <w:rPr>
-          <w:sz w:val="24"/>
-          <w:szCs w:val="24"/>
-        </w:rPr>
-        <w:t>usuario anónimo</w:t>
-      </w:r>
-      <w:r>
-        <w:rPr>
-          <w:sz w:val="24"/>
-          <w:szCs w:val="24"/>
-        </w:rPr>
-        <w:t xml:space="preserve"> podrá visualizar todos los comercios para acceder al catálogo de productos de cada uno.</w:t>
+        <w:t>El usuario anónimo podrá visualizar todos los comercios para acceder al catálogo de productos de cada uno.</w:t>
       </w:r>
     </w:p>
     <w:p>
@@ -3191,38 +3395,64 @@
     <w:p>
       <w:pPr>
         <w:pStyle w:val="Prrafodelista"/>
-        <w:ind w:left="113"/>
-        <w:rPr>
-          <w:b/>
-          <w:bCs/>
-          <w:sz w:val="24"/>
-          <w:szCs w:val="24"/>
-        </w:rPr>
-      </w:pPr>
-    </w:p>
-    <w:p>
-      <w:pPr>
-        <w:pStyle w:val="Prrafodelista"/>
-        <w:ind w:left="113"/>
-        <w:rPr>
-          <w:b/>
-          <w:bCs/>
-          <w:sz w:val="24"/>
-          <w:szCs w:val="24"/>
-        </w:rPr>
-      </w:pPr>
-    </w:p>
-    <w:p>
-      <w:pPr>
-        <w:pStyle w:val="Prrafodelista"/>
-        <w:ind w:left="113"/>
-        <w:rPr>
-          <w:b/>
-          <w:bCs/>
-          <w:sz w:val="24"/>
-          <w:szCs w:val="24"/>
-        </w:rPr>
-      </w:pPr>
+        <w:numPr>
+          <w:ilvl w:val="0"/>
+          <w:numId w:val="11"/>
+        </w:numPr>
+        <w:jc w:val="both"/>
+        <w:rPr>
+          <w:sz w:val="24"/>
+          <w:szCs w:val="24"/>
+        </w:rPr>
+      </w:pPr>
+      <w:r>
+        <w:rPr>
+          <w:b/>
+          <w:bCs/>
+          <w:sz w:val="24"/>
+          <w:szCs w:val="24"/>
+        </w:rPr>
+        <w:t>Registro de usuario</w:t>
+      </w:r>
+      <w:r>
+        <w:rPr>
+          <w:b/>
+          <w:bCs/>
+          <w:sz w:val="24"/>
+          <w:szCs w:val="24"/>
+        </w:rPr>
+        <w:t xml:space="preserve">: </w:t>
+      </w:r>
+      <w:r>
+        <w:rPr>
+          <w:sz w:val="24"/>
+          <w:szCs w:val="24"/>
+        </w:rPr>
+        <w:t>Para realizar compras en la plataforma,</w:t>
+      </w:r>
+      <w:r>
+        <w:rPr>
+          <w:b/>
+          <w:bCs/>
+          <w:sz w:val="24"/>
+          <w:szCs w:val="24"/>
+        </w:rPr>
+        <w:t xml:space="preserve"> </w:t>
+      </w:r>
+      <w:r>
+        <w:rPr>
+          <w:sz w:val="24"/>
+          <w:szCs w:val="24"/>
+        </w:rPr>
+        <w:t>deberá registrarse en la plataforma</w:t>
+      </w:r>
+      <w:r>
+        <w:rPr>
+          <w:sz w:val="24"/>
+          <w:szCs w:val="24"/>
+        </w:rPr>
+        <w:t>. Los datos que debe introducir son el nombre de usuario, correo electrónico, contraseña, y fecha de nacimiento.</w:t>
+      </w:r>
     </w:p>
     <w:p>
       <w:pPr>
@@ -3754,6 +3984,7 @@
           <w:sz w:val="24"/>
           <w:szCs w:val="24"/>
         </w:rPr>
+        <w:lastRenderedPageBreak/>
         <w:t>PC como plataforma destino</w:t>
       </w:r>
       <w:r>
@@ -3806,7 +4037,6 @@
         <w:pStyle w:val="Ttulo1"/>
       </w:pPr>
       <w:r>
-        <w:lastRenderedPageBreak/>
         <w:t xml:space="preserve">Requisitos a </w:t>
       </w:r>
       <w:r>

</xml_diff>

<commit_message>
Actualización requisitos y casos de uso
</commit_message>
<xml_diff>
--- a/Documentos/Requisitos funcionales y no funcionales.docx
+++ b/Documentos/Requisitos funcionales y no funcionales.docx
@@ -1,6 +1,6 @@
 
 <file path=word/document.xml><?xml version="1.0" encoding="utf-8"?>
-<w:document xmlns:wpc="http://schemas.microsoft.com/office/word/2010/wordprocessingCanvas" xmlns:cx="http://schemas.microsoft.com/office/drawing/2014/chartex" xmlns:cx1="http://schemas.microsoft.com/office/drawing/2015/9/8/chartex" xmlns:cx2="http://schemas.microsoft.com/office/drawing/2015/10/21/chartex" xmlns:cx3="http://schemas.microsoft.com/office/drawing/2016/5/9/chartex" xmlns:cx4="http://schemas.microsoft.com/office/drawing/2016/5/10/chartex" xmlns:cx5="http://schemas.microsoft.com/office/drawing/2016/5/11/chartex" xmlns:cx6="http://schemas.microsoft.com/office/drawing/2016/5/12/chartex" xmlns:cx7="http://schemas.microsoft.com/office/drawing/2016/5/13/chartex" xmlns:cx8="http://schemas.microsoft.com/office/drawing/2016/5/14/chartex" xmlns:mc="http://schemas.openxmlformats.org/markup-compatibility/2006" xmlns:aink="http://schemas.microsoft.com/office/drawing/2016/ink" xmlns:am3d="http://schemas.microsoft.com/office/drawing/2017/model3d" xmlns:o="urn:schemas-microsoft-com:office:office" xmlns:oel="http://schemas.microsoft.com/office/2019/extlst" xmlns:r="http://schemas.openxmlformats.org/officeDocument/2006/relationships" xmlns:m="http://schemas.openxmlformats.org/officeDocument/2006/math" xmlns:v="urn:schemas-microsoft-com:vml" xmlns:wp14="http://schemas.microsoft.com/office/word/2010/wordprocessingDrawing" xmlns:wp="http://schemas.openxmlformats.org/drawingml/2006/wordprocessingDrawing" xmlns:w10="urn:schemas-microsoft-com:office:word" xmlns:w="http://schemas.openxmlformats.org/wordprocessingml/2006/main" xmlns:w14="http://schemas.microsoft.com/office/word/2010/wordml" xmlns:w15="http://schemas.microsoft.com/office/word/2012/wordml" xmlns:w16cex="http://schemas.microsoft.com/office/word/2018/wordml/cex" xmlns:w16cid="http://schemas.microsoft.com/office/word/2016/wordml/cid" xmlns:w16="http://schemas.microsoft.com/office/word/2018/wordml" xmlns:w16sdtdh="http://schemas.microsoft.com/office/word/2020/wordml/sdtdatahash" xmlns:w16se="http://schemas.microsoft.com/office/word/2015/wordml/symex" xmlns:wpg="http://schemas.microsoft.com/office/word/2010/wordprocessingGroup" xmlns:wpi="http://schemas.microsoft.com/office/word/2010/wordprocessingInk" xmlns:wne="http://schemas.microsoft.com/office/word/2006/wordml" xmlns:wps="http://schemas.microsoft.com/office/word/2010/wordprocessingShape" mc:Ignorable="w14 w15 w16se w16cid w16 w16cex w16sdtdh wp14">
+<w:document xmlns:wpc="http://schemas.microsoft.com/office/word/2010/wordprocessingCanvas" xmlns:cx="http://schemas.microsoft.com/office/drawing/2014/chartex" xmlns:cx1="http://schemas.microsoft.com/office/drawing/2015/9/8/chartex" xmlns:cx2="http://schemas.microsoft.com/office/drawing/2015/10/21/chartex" xmlns:cx3="http://schemas.microsoft.com/office/drawing/2016/5/9/chartex" xmlns:cx4="http://schemas.microsoft.com/office/drawing/2016/5/10/chartex" xmlns:cx5="http://schemas.microsoft.com/office/drawing/2016/5/11/chartex" xmlns:cx6="http://schemas.microsoft.com/office/drawing/2016/5/12/chartex" xmlns:cx7="http://schemas.microsoft.com/office/drawing/2016/5/13/chartex" xmlns:cx8="http://schemas.microsoft.com/office/drawing/2016/5/14/chartex" xmlns:mc="http://schemas.openxmlformats.org/markup-compatibility/2006" xmlns:aink="http://schemas.microsoft.com/office/drawing/2016/ink" xmlns:am3d="http://schemas.microsoft.com/office/drawing/2017/model3d" xmlns:o="urn:schemas-microsoft-com:office:office" xmlns:oel="http://schemas.microsoft.com/office/2019/extlst" xmlns:r="http://schemas.openxmlformats.org/officeDocument/2006/relationships" xmlns:m="http://schemas.openxmlformats.org/officeDocument/2006/math" xmlns:v="urn:schemas-microsoft-com:vml" xmlns:wp14="http://schemas.microsoft.com/office/word/2010/wordprocessingDrawing" xmlns:wp="http://schemas.openxmlformats.org/drawingml/2006/wordprocessingDrawing" xmlns:w10="urn:schemas-microsoft-com:office:word" xmlns:w="http://schemas.openxmlformats.org/wordprocessingml/2006/main" xmlns:w14="http://schemas.microsoft.com/office/word/2010/wordml" xmlns:w15="http://schemas.microsoft.com/office/word/2012/wordml" xmlns:w16cex="http://schemas.microsoft.com/office/word/2018/wordml/cex" xmlns:w16cid="http://schemas.microsoft.com/office/word/2016/wordml/cid" xmlns:w16="http://schemas.microsoft.com/office/word/2018/wordml" xmlns:w16du="http://schemas.microsoft.com/office/word/2023/wordml/word16du" xmlns:w16sdtdh="http://schemas.microsoft.com/office/word/2020/wordml/sdtdatahash" xmlns:w16se="http://schemas.microsoft.com/office/word/2015/wordml/symex" xmlns:wpg="http://schemas.microsoft.com/office/word/2010/wordprocessingGroup" xmlns:wpi="http://schemas.microsoft.com/office/word/2010/wordprocessingInk" xmlns:wne="http://schemas.microsoft.com/office/word/2006/wordml" xmlns:wps="http://schemas.microsoft.com/office/word/2010/wordprocessingShape" mc:Ignorable="w14 w15 w16se w16cid w16 w16cex w16sdtdh wp14">
   <w:body>
     <w:p>
       <w:pPr>
@@ -1505,7 +1505,21 @@
           <w:sz w:val="24"/>
           <w:szCs w:val="24"/>
         </w:rPr>
-        <w:t xml:space="preserve"> nombre de usuario, correo electrónico, contraseña, y fecha de nacimiento.</w:t>
+        <w:t xml:space="preserve"> nombre de usuario, correo electrónico, contraseña, fecha de nacimiento</w:t>
+      </w:r>
+      <w:r>
+        <w:rPr>
+          <w:sz w:val="24"/>
+          <w:szCs w:val="24"/>
+        </w:rPr>
+        <w:t>, municipio y dirección</w:t>
+      </w:r>
+      <w:r>
+        <w:rPr>
+          <w:sz w:val="24"/>
+          <w:szCs w:val="24"/>
+        </w:rPr>
+        <w:t>.</w:t>
       </w:r>
     </w:p>
     <w:p>
@@ -3590,23 +3604,7 @@
           <w:sz w:val="24"/>
           <w:szCs w:val="24"/>
         </w:rPr>
-        <w:t xml:space="preserve">donde podrán probar la aplicación para recoger </w:t>
-      </w:r>
-      <w:proofErr w:type="spellStart"/>
-      <w:r>
-        <w:rPr>
-          <w:sz w:val="24"/>
-          <w:szCs w:val="24"/>
-        </w:rPr>
-        <w:t>feedback</w:t>
-      </w:r>
-      <w:proofErr w:type="spellEnd"/>
-      <w:r>
-        <w:rPr>
-          <w:sz w:val="24"/>
-          <w:szCs w:val="24"/>
-        </w:rPr>
-        <w:t xml:space="preserve"> de la interfaz y las cosas a mejorar de la misma.</w:t>
+        <w:t>donde podrán probar la aplicación para recoger feedback de la interfaz y las cosas a mejorar de la misma.</w:t>
       </w:r>
       <w:r>
         <w:rPr>
@@ -4418,7 +4416,7 @@
 </file>
 
 <file path=word/endnotes.xml><?xml version="1.0" encoding="utf-8"?>
-<w:endnotes xmlns:wpc="http://schemas.microsoft.com/office/word/2010/wordprocessingCanvas" xmlns:cx="http://schemas.microsoft.com/office/drawing/2014/chartex" xmlns:cx1="http://schemas.microsoft.com/office/drawing/2015/9/8/chartex" xmlns:cx2="http://schemas.microsoft.com/office/drawing/2015/10/21/chartex" xmlns:cx3="http://schemas.microsoft.com/office/drawing/2016/5/9/chartex" xmlns:cx4="http://schemas.microsoft.com/office/drawing/2016/5/10/chartex" xmlns:cx5="http://schemas.microsoft.com/office/drawing/2016/5/11/chartex" xmlns:cx6="http://schemas.microsoft.com/office/drawing/2016/5/12/chartex" xmlns:cx7="http://schemas.microsoft.com/office/drawing/2016/5/13/chartex" xmlns:cx8="http://schemas.microsoft.com/office/drawing/2016/5/14/chartex" xmlns:mc="http://schemas.openxmlformats.org/markup-compatibility/2006" xmlns:aink="http://schemas.microsoft.com/office/drawing/2016/ink" xmlns:am3d="http://schemas.microsoft.com/office/drawing/2017/model3d" xmlns:o="urn:schemas-microsoft-com:office:office" xmlns:oel="http://schemas.microsoft.com/office/2019/extlst" xmlns:r="http://schemas.openxmlformats.org/officeDocument/2006/relationships" xmlns:m="http://schemas.openxmlformats.org/officeDocument/2006/math" xmlns:v="urn:schemas-microsoft-com:vml" xmlns:wp14="http://schemas.microsoft.com/office/word/2010/wordprocessingDrawing" xmlns:wp="http://schemas.openxmlformats.org/drawingml/2006/wordprocessingDrawing" xmlns:w10="urn:schemas-microsoft-com:office:word" xmlns:w="http://schemas.openxmlformats.org/wordprocessingml/2006/main" xmlns:w14="http://schemas.microsoft.com/office/word/2010/wordml" xmlns:w15="http://schemas.microsoft.com/office/word/2012/wordml" xmlns:w16cex="http://schemas.microsoft.com/office/word/2018/wordml/cex" xmlns:w16cid="http://schemas.microsoft.com/office/word/2016/wordml/cid" xmlns:w16="http://schemas.microsoft.com/office/word/2018/wordml" xmlns:w16sdtdh="http://schemas.microsoft.com/office/word/2020/wordml/sdtdatahash" xmlns:w16se="http://schemas.microsoft.com/office/word/2015/wordml/symex" xmlns:wpg="http://schemas.microsoft.com/office/word/2010/wordprocessingGroup" xmlns:wpi="http://schemas.microsoft.com/office/word/2010/wordprocessingInk" xmlns:wne="http://schemas.microsoft.com/office/word/2006/wordml" xmlns:wps="http://schemas.microsoft.com/office/word/2010/wordprocessingShape" mc:Ignorable="w14 w15 w16se w16cid w16 w16cex w16sdtdh wp14">
+<w:endnotes xmlns:wpc="http://schemas.microsoft.com/office/word/2010/wordprocessingCanvas" xmlns:cx="http://schemas.microsoft.com/office/drawing/2014/chartex" xmlns:cx1="http://schemas.microsoft.com/office/drawing/2015/9/8/chartex" xmlns:cx2="http://schemas.microsoft.com/office/drawing/2015/10/21/chartex" xmlns:cx3="http://schemas.microsoft.com/office/drawing/2016/5/9/chartex" xmlns:cx4="http://schemas.microsoft.com/office/drawing/2016/5/10/chartex" xmlns:cx5="http://schemas.microsoft.com/office/drawing/2016/5/11/chartex" xmlns:cx6="http://schemas.microsoft.com/office/drawing/2016/5/12/chartex" xmlns:cx7="http://schemas.microsoft.com/office/drawing/2016/5/13/chartex" xmlns:cx8="http://schemas.microsoft.com/office/drawing/2016/5/14/chartex" xmlns:mc="http://schemas.openxmlformats.org/markup-compatibility/2006" xmlns:aink="http://schemas.microsoft.com/office/drawing/2016/ink" xmlns:am3d="http://schemas.microsoft.com/office/drawing/2017/model3d" xmlns:o="urn:schemas-microsoft-com:office:office" xmlns:oel="http://schemas.microsoft.com/office/2019/extlst" xmlns:r="http://schemas.openxmlformats.org/officeDocument/2006/relationships" xmlns:m="http://schemas.openxmlformats.org/officeDocument/2006/math" xmlns:v="urn:schemas-microsoft-com:vml" xmlns:wp14="http://schemas.microsoft.com/office/word/2010/wordprocessingDrawing" xmlns:wp="http://schemas.openxmlformats.org/drawingml/2006/wordprocessingDrawing" xmlns:w10="urn:schemas-microsoft-com:office:word" xmlns:w="http://schemas.openxmlformats.org/wordprocessingml/2006/main" xmlns:w14="http://schemas.microsoft.com/office/word/2010/wordml" xmlns:w15="http://schemas.microsoft.com/office/word/2012/wordml" xmlns:w16cex="http://schemas.microsoft.com/office/word/2018/wordml/cex" xmlns:w16cid="http://schemas.microsoft.com/office/word/2016/wordml/cid" xmlns:w16="http://schemas.microsoft.com/office/word/2018/wordml" xmlns:w16du="http://schemas.microsoft.com/office/word/2023/wordml/word16du" xmlns:w16sdtdh="http://schemas.microsoft.com/office/word/2020/wordml/sdtdatahash" xmlns:w16se="http://schemas.microsoft.com/office/word/2015/wordml/symex" xmlns:wpg="http://schemas.microsoft.com/office/word/2010/wordprocessingGroup" xmlns:wpi="http://schemas.microsoft.com/office/word/2010/wordprocessingInk" xmlns:wne="http://schemas.microsoft.com/office/word/2006/wordml" xmlns:wps="http://schemas.microsoft.com/office/word/2010/wordprocessingShape" mc:Ignorable="w14 w15 w16se w16cid w16 w16cex w16sdtdh wp14">
   <w:endnote w:type="separator" w:id="-1">
     <w:p>
       <w:pPr>
@@ -4443,7 +4441,7 @@
 </file>
 
 <file path=word/footnotes.xml><?xml version="1.0" encoding="utf-8"?>
-<w:footnotes xmlns:wpc="http://schemas.microsoft.com/office/word/2010/wordprocessingCanvas" xmlns:cx="http://schemas.microsoft.com/office/drawing/2014/chartex" xmlns:cx1="http://schemas.microsoft.com/office/drawing/2015/9/8/chartex" xmlns:cx2="http://schemas.microsoft.com/office/drawing/2015/10/21/chartex" xmlns:cx3="http://schemas.microsoft.com/office/drawing/2016/5/9/chartex" xmlns:cx4="http://schemas.microsoft.com/office/drawing/2016/5/10/chartex" xmlns:cx5="http://schemas.microsoft.com/office/drawing/2016/5/11/chartex" xmlns:cx6="http://schemas.microsoft.com/office/drawing/2016/5/12/chartex" xmlns:cx7="http://schemas.microsoft.com/office/drawing/2016/5/13/chartex" xmlns:cx8="http://schemas.microsoft.com/office/drawing/2016/5/14/chartex" xmlns:mc="http://schemas.openxmlformats.org/markup-compatibility/2006" xmlns:aink="http://schemas.microsoft.com/office/drawing/2016/ink" xmlns:am3d="http://schemas.microsoft.com/office/drawing/2017/model3d" xmlns:o="urn:schemas-microsoft-com:office:office" xmlns:oel="http://schemas.microsoft.com/office/2019/extlst" xmlns:r="http://schemas.openxmlformats.org/officeDocument/2006/relationships" xmlns:m="http://schemas.openxmlformats.org/officeDocument/2006/math" xmlns:v="urn:schemas-microsoft-com:vml" xmlns:wp14="http://schemas.microsoft.com/office/word/2010/wordprocessingDrawing" xmlns:wp="http://schemas.openxmlformats.org/drawingml/2006/wordprocessingDrawing" xmlns:w10="urn:schemas-microsoft-com:office:word" xmlns:w="http://schemas.openxmlformats.org/wordprocessingml/2006/main" xmlns:w14="http://schemas.microsoft.com/office/word/2010/wordml" xmlns:w15="http://schemas.microsoft.com/office/word/2012/wordml" xmlns:w16cex="http://schemas.microsoft.com/office/word/2018/wordml/cex" xmlns:w16cid="http://schemas.microsoft.com/office/word/2016/wordml/cid" xmlns:w16="http://schemas.microsoft.com/office/word/2018/wordml" xmlns:w16sdtdh="http://schemas.microsoft.com/office/word/2020/wordml/sdtdatahash" xmlns:w16se="http://schemas.microsoft.com/office/word/2015/wordml/symex" xmlns:wpg="http://schemas.microsoft.com/office/word/2010/wordprocessingGroup" xmlns:wpi="http://schemas.microsoft.com/office/word/2010/wordprocessingInk" xmlns:wne="http://schemas.microsoft.com/office/word/2006/wordml" xmlns:wps="http://schemas.microsoft.com/office/word/2010/wordprocessingShape" mc:Ignorable="w14 w15 w16se w16cid w16 w16cex w16sdtdh wp14">
+<w:footnotes xmlns:wpc="http://schemas.microsoft.com/office/word/2010/wordprocessingCanvas" xmlns:cx="http://schemas.microsoft.com/office/drawing/2014/chartex" xmlns:cx1="http://schemas.microsoft.com/office/drawing/2015/9/8/chartex" xmlns:cx2="http://schemas.microsoft.com/office/drawing/2015/10/21/chartex" xmlns:cx3="http://schemas.microsoft.com/office/drawing/2016/5/9/chartex" xmlns:cx4="http://schemas.microsoft.com/office/drawing/2016/5/10/chartex" xmlns:cx5="http://schemas.microsoft.com/office/drawing/2016/5/11/chartex" xmlns:cx6="http://schemas.microsoft.com/office/drawing/2016/5/12/chartex" xmlns:cx7="http://schemas.microsoft.com/office/drawing/2016/5/13/chartex" xmlns:cx8="http://schemas.microsoft.com/office/drawing/2016/5/14/chartex" xmlns:mc="http://schemas.openxmlformats.org/markup-compatibility/2006" xmlns:aink="http://schemas.microsoft.com/office/drawing/2016/ink" xmlns:am3d="http://schemas.microsoft.com/office/drawing/2017/model3d" xmlns:o="urn:schemas-microsoft-com:office:office" xmlns:oel="http://schemas.microsoft.com/office/2019/extlst" xmlns:r="http://schemas.openxmlformats.org/officeDocument/2006/relationships" xmlns:m="http://schemas.openxmlformats.org/officeDocument/2006/math" xmlns:v="urn:schemas-microsoft-com:vml" xmlns:wp14="http://schemas.microsoft.com/office/word/2010/wordprocessingDrawing" xmlns:wp="http://schemas.openxmlformats.org/drawingml/2006/wordprocessingDrawing" xmlns:w10="urn:schemas-microsoft-com:office:word" xmlns:w="http://schemas.openxmlformats.org/wordprocessingml/2006/main" xmlns:w14="http://schemas.microsoft.com/office/word/2010/wordml" xmlns:w15="http://schemas.microsoft.com/office/word/2012/wordml" xmlns:w16cex="http://schemas.microsoft.com/office/word/2018/wordml/cex" xmlns:w16cid="http://schemas.microsoft.com/office/word/2016/wordml/cid" xmlns:w16="http://schemas.microsoft.com/office/word/2018/wordml" xmlns:w16du="http://schemas.microsoft.com/office/word/2023/wordml/word16du" xmlns:w16sdtdh="http://schemas.microsoft.com/office/word/2020/wordml/sdtdatahash" xmlns:w16se="http://schemas.microsoft.com/office/word/2015/wordml/symex" xmlns:wpg="http://schemas.microsoft.com/office/word/2010/wordprocessingGroup" xmlns:wpi="http://schemas.microsoft.com/office/word/2010/wordprocessingInk" xmlns:wne="http://schemas.microsoft.com/office/word/2006/wordml" xmlns:wps="http://schemas.microsoft.com/office/word/2010/wordprocessingShape" mc:Ignorable="w14 w15 w16se w16cid w16 w16cex w16sdtdh wp14">
   <w:footnote w:type="separator" w:id="-1">
     <w:p>
       <w:pPr>
@@ -4468,7 +4466,7 @@
 </file>
 
 <file path=word/numbering.xml><?xml version="1.0" encoding="utf-8"?>
-<w:numbering xmlns:wpc="http://schemas.microsoft.com/office/word/2010/wordprocessingCanvas" xmlns:cx="http://schemas.microsoft.com/office/drawing/2014/chartex" xmlns:cx1="http://schemas.microsoft.com/office/drawing/2015/9/8/chartex" xmlns:cx2="http://schemas.microsoft.com/office/drawing/2015/10/21/chartex" xmlns:cx3="http://schemas.microsoft.com/office/drawing/2016/5/9/chartex" xmlns:cx4="http://schemas.microsoft.com/office/drawing/2016/5/10/chartex" xmlns:cx5="http://schemas.microsoft.com/office/drawing/2016/5/11/chartex" xmlns:cx6="http://schemas.microsoft.com/office/drawing/2016/5/12/chartex" xmlns:cx7="http://schemas.microsoft.com/office/drawing/2016/5/13/chartex" xmlns:cx8="http://schemas.microsoft.com/office/drawing/2016/5/14/chartex" xmlns:mc="http://schemas.openxmlformats.org/markup-compatibility/2006" xmlns:aink="http://schemas.microsoft.com/office/drawing/2016/ink" xmlns:am3d="http://schemas.microsoft.com/office/drawing/2017/model3d" xmlns:o="urn:schemas-microsoft-com:office:office" xmlns:oel="http://schemas.microsoft.com/office/2019/extlst" xmlns:r="http://schemas.openxmlformats.org/officeDocument/2006/relationships" xmlns:m="http://schemas.openxmlformats.org/officeDocument/2006/math" xmlns:v="urn:schemas-microsoft-com:vml" xmlns:wp14="http://schemas.microsoft.com/office/word/2010/wordprocessingDrawing" xmlns:wp="http://schemas.openxmlformats.org/drawingml/2006/wordprocessingDrawing" xmlns:w10="urn:schemas-microsoft-com:office:word" xmlns:w="http://schemas.openxmlformats.org/wordprocessingml/2006/main" xmlns:w14="http://schemas.microsoft.com/office/word/2010/wordml" xmlns:w15="http://schemas.microsoft.com/office/word/2012/wordml" xmlns:w16cex="http://schemas.microsoft.com/office/word/2018/wordml/cex" xmlns:w16cid="http://schemas.microsoft.com/office/word/2016/wordml/cid" xmlns:w16="http://schemas.microsoft.com/office/word/2018/wordml" xmlns:w16sdtdh="http://schemas.microsoft.com/office/word/2020/wordml/sdtdatahash" xmlns:w16se="http://schemas.microsoft.com/office/word/2015/wordml/symex" xmlns:wpg="http://schemas.microsoft.com/office/word/2010/wordprocessingGroup" xmlns:wpi="http://schemas.microsoft.com/office/word/2010/wordprocessingInk" xmlns:wne="http://schemas.microsoft.com/office/word/2006/wordml" xmlns:wps="http://schemas.microsoft.com/office/word/2010/wordprocessingShape" mc:Ignorable="w14 w15 w16se w16cid w16 w16cex w16sdtdh wp14">
+<w:numbering xmlns:wpc="http://schemas.microsoft.com/office/word/2010/wordprocessingCanvas" xmlns:cx="http://schemas.microsoft.com/office/drawing/2014/chartex" xmlns:cx1="http://schemas.microsoft.com/office/drawing/2015/9/8/chartex" xmlns:cx2="http://schemas.microsoft.com/office/drawing/2015/10/21/chartex" xmlns:cx3="http://schemas.microsoft.com/office/drawing/2016/5/9/chartex" xmlns:cx4="http://schemas.microsoft.com/office/drawing/2016/5/10/chartex" xmlns:cx5="http://schemas.microsoft.com/office/drawing/2016/5/11/chartex" xmlns:cx6="http://schemas.microsoft.com/office/drawing/2016/5/12/chartex" xmlns:cx7="http://schemas.microsoft.com/office/drawing/2016/5/13/chartex" xmlns:cx8="http://schemas.microsoft.com/office/drawing/2016/5/14/chartex" xmlns:mc="http://schemas.openxmlformats.org/markup-compatibility/2006" xmlns:aink="http://schemas.microsoft.com/office/drawing/2016/ink" xmlns:am3d="http://schemas.microsoft.com/office/drawing/2017/model3d" xmlns:o="urn:schemas-microsoft-com:office:office" xmlns:oel="http://schemas.microsoft.com/office/2019/extlst" xmlns:r="http://schemas.openxmlformats.org/officeDocument/2006/relationships" xmlns:m="http://schemas.openxmlformats.org/officeDocument/2006/math" xmlns:v="urn:schemas-microsoft-com:vml" xmlns:wp14="http://schemas.microsoft.com/office/word/2010/wordprocessingDrawing" xmlns:wp="http://schemas.openxmlformats.org/drawingml/2006/wordprocessingDrawing" xmlns:w10="urn:schemas-microsoft-com:office:word" xmlns:w="http://schemas.openxmlformats.org/wordprocessingml/2006/main" xmlns:w14="http://schemas.microsoft.com/office/word/2010/wordml" xmlns:w15="http://schemas.microsoft.com/office/word/2012/wordml" xmlns:w16cex="http://schemas.microsoft.com/office/word/2018/wordml/cex" xmlns:w16cid="http://schemas.microsoft.com/office/word/2016/wordml/cid" xmlns:w16="http://schemas.microsoft.com/office/word/2018/wordml" xmlns:w16du="http://schemas.microsoft.com/office/word/2023/wordml/word16du" xmlns:w16sdtdh="http://schemas.microsoft.com/office/word/2020/wordml/sdtdatahash" xmlns:w16se="http://schemas.microsoft.com/office/word/2015/wordml/symex" xmlns:wpg="http://schemas.microsoft.com/office/word/2010/wordprocessingGroup" xmlns:wpi="http://schemas.microsoft.com/office/word/2010/wordprocessingInk" xmlns:wne="http://schemas.microsoft.com/office/word/2006/wordml" xmlns:wps="http://schemas.microsoft.com/office/word/2010/wordprocessingShape" mc:Ignorable="w14 w15 w16se w16cid w16 w16cex w16sdtdh wp14">
   <w:abstractNum w:abstractNumId="0" w15:restartNumberingAfterBreak="0">
     <w:nsid w:val="00E328FE"/>
     <w:multiLevelType w:val="hybridMultilevel"/>

</xml_diff>

<commit_message>
funcionalidad cerrar sesion administrador realizada
</commit_message>
<xml_diff>
--- a/Documentos/Requisitos funcionales y no funcionales.docx
+++ b/Documentos/Requisitos funcionales y no funcionales.docx
@@ -656,6 +656,45 @@
         </w:rPr>
         <w:t>El administrador será creado por el desarrollador de la plataforma, introduciendo sus datos en la base de datos del servidor, por lo que los demás administradores no tendrán el privilegio de crear más administradores.</w:t>
       </w:r>
+      <w:r>
+        <w:rPr>
+          <w:i/>
+          <w:iCs/>
+          <w:sz w:val="24"/>
+          <w:szCs w:val="24"/>
+        </w:rPr>
+        <w:t xml:space="preserve"> La contraseña será encriptada mediante el </w:t>
+      </w:r>
+      <w:r>
+        <w:rPr>
+          <w:i/>
+          <w:iCs/>
+          <w:sz w:val="24"/>
+          <w:szCs w:val="24"/>
+        </w:rPr>
+        <w:lastRenderedPageBreak/>
+        <w:t xml:space="preserve">algoritmo SHA-256 proporcionado por MySQL </w:t>
+      </w:r>
+      <w:proofErr w:type="spellStart"/>
+      <w:r>
+        <w:rPr>
+          <w:i/>
+          <w:iCs/>
+          <w:sz w:val="24"/>
+          <w:szCs w:val="24"/>
+        </w:rPr>
+        <w:t>Workbench</w:t>
+      </w:r>
+      <w:proofErr w:type="spellEnd"/>
+      <w:r>
+        <w:rPr>
+          <w:i/>
+          <w:iCs/>
+          <w:sz w:val="24"/>
+          <w:szCs w:val="24"/>
+        </w:rPr>
+        <w:t>, junto a una sal que en este caso tenemos que introducir manualmente, pero que será generada aleatoriamente.</w:t>
+      </w:r>
     </w:p>
     <w:p>
       <w:pPr>
@@ -3604,7 +3643,23 @@
           <w:sz w:val="24"/>
           <w:szCs w:val="24"/>
         </w:rPr>
-        <w:t>donde podrán probar la aplicación para recoger feedback de la interfaz y las cosas a mejorar de la misma.</w:t>
+        <w:t xml:space="preserve">donde podrán probar la aplicación para recoger </w:t>
+      </w:r>
+      <w:proofErr w:type="spellStart"/>
+      <w:r>
+        <w:rPr>
+          <w:sz w:val="24"/>
+          <w:szCs w:val="24"/>
+        </w:rPr>
+        <w:t>feedback</w:t>
+      </w:r>
+      <w:proofErr w:type="spellEnd"/>
+      <w:r>
+        <w:rPr>
+          <w:sz w:val="24"/>
+          <w:szCs w:val="24"/>
+        </w:rPr>
+        <w:t xml:space="preserve"> de la interfaz y las cosas a mejorar de la misma.</w:t>
       </w:r>
       <w:r>
         <w:rPr>

</xml_diff>

<commit_message>
Paginas nuevas añadidas y funcionalidades varias
</commit_message>
<xml_diff>
--- a/Documentos/Requisitos funcionales y no funcionales.docx
+++ b/Documentos/Requisitos funcionales y no funcionales.docx
@@ -58,7 +58,23 @@
           <w:sz w:val="24"/>
           <w:szCs w:val="24"/>
         </w:rPr>
-        <w:t xml:space="preserve"> son repetidos, pues las funcionalidades son las mismas, y por lo tanto, es el mismo requisito tanto para uno como para otro</w:t>
+        <w:t xml:space="preserve"> son repetidos, pues las funcionalidades son las mismas, </w:t>
+      </w:r>
+      <w:proofErr w:type="gramStart"/>
+      <w:r>
+        <w:rPr>
+          <w:sz w:val="24"/>
+          <w:szCs w:val="24"/>
+        </w:rPr>
+        <w:t>y</w:t>
+      </w:r>
+      <w:proofErr w:type="gramEnd"/>
+      <w:r>
+        <w:rPr>
+          <w:sz w:val="24"/>
+          <w:szCs w:val="24"/>
+        </w:rPr>
+        <w:t xml:space="preserve"> por lo tanto, es el mismo requisito tanto para uno como para otro</w:t>
       </w:r>
       <w:r>
         <w:rPr>
@@ -307,9 +323,11 @@
       <w:pPr>
         <w:pStyle w:val="Ttulo2"/>
       </w:pPr>
+      <w:proofErr w:type="gramStart"/>
       <w:r>
         <w:t>Requisitos administrador</w:t>
       </w:r>
+      <w:proofErr w:type="gramEnd"/>
     </w:p>
     <w:p>
       <w:pPr>
@@ -673,7 +691,27 @@
           <w:szCs w:val="24"/>
         </w:rPr>
         <w:lastRenderedPageBreak/>
-        <w:t>algoritmo SHA-256 proporcionado por MySQL Workbench, junto a una sal que en este caso tenemos que introducir manualmente, pero que será generada aleatoriamente.</w:t>
+        <w:t xml:space="preserve">algoritmo SHA-256 proporcionado por MySQL </w:t>
+      </w:r>
+      <w:proofErr w:type="spellStart"/>
+      <w:r>
+        <w:rPr>
+          <w:i/>
+          <w:iCs/>
+          <w:sz w:val="24"/>
+          <w:szCs w:val="24"/>
+        </w:rPr>
+        <w:t>Workbench</w:t>
+      </w:r>
+      <w:proofErr w:type="spellEnd"/>
+      <w:r>
+        <w:rPr>
+          <w:i/>
+          <w:iCs/>
+          <w:sz w:val="24"/>
+          <w:szCs w:val="24"/>
+        </w:rPr>
+        <w:t>, junto a una sal que en este caso tenemos que introducir manualmente, pero que será generada aleatoriamente.</w:t>
       </w:r>
     </w:p>
     <w:p>
@@ -1246,7 +1284,21 @@
           <w:sz w:val="24"/>
           <w:szCs w:val="24"/>
         </w:rPr>
-        <w:t xml:space="preserve"> El cliente puede consultar el producto para obtener más información acerca de él</w:t>
+        <w:t xml:space="preserve"> El </w:t>
+      </w:r>
+      <w:r>
+        <w:rPr>
+          <w:sz w:val="24"/>
+          <w:szCs w:val="24"/>
+        </w:rPr>
+        <w:t>administrador</w:t>
+      </w:r>
+      <w:r>
+        <w:rPr>
+          <w:sz w:val="24"/>
+          <w:szCs w:val="24"/>
+        </w:rPr>
+        <w:t xml:space="preserve"> puede consultar el producto para obtener más información acerca de él</w:t>
       </w:r>
       <w:r>
         <w:rPr>
@@ -1296,7 +1348,21 @@
           <w:sz w:val="24"/>
           <w:szCs w:val="24"/>
         </w:rPr>
-        <w:t>El cliente podrá buscar el producto que desee</w:t>
+        <w:t xml:space="preserve">El </w:t>
+      </w:r>
+      <w:r>
+        <w:rPr>
+          <w:sz w:val="24"/>
+          <w:szCs w:val="24"/>
+        </w:rPr>
+        <w:t>administrador</w:t>
+      </w:r>
+      <w:r>
+        <w:rPr>
+          <w:sz w:val="24"/>
+          <w:szCs w:val="24"/>
+        </w:rPr>
+        <w:t xml:space="preserve"> podrá buscar el producto que desee</w:t>
       </w:r>
       <w:r>
         <w:rPr>
@@ -1369,7 +1435,21 @@
           <w:sz w:val="24"/>
           <w:szCs w:val="24"/>
         </w:rPr>
-        <w:t xml:space="preserve"> El cliente podrá buscar el comercio que desee para facilitar la navegación al mismo, tecleando su nombre en un filtro de búsqueda.</w:t>
+        <w:t xml:space="preserve"> El </w:t>
+      </w:r>
+      <w:r>
+        <w:rPr>
+          <w:sz w:val="24"/>
+          <w:szCs w:val="24"/>
+        </w:rPr>
+        <w:t>administrador</w:t>
+      </w:r>
+      <w:r>
+        <w:rPr>
+          <w:sz w:val="24"/>
+          <w:szCs w:val="24"/>
+        </w:rPr>
+        <w:t xml:space="preserve"> podrá buscar el comercio que desee para facilitar la navegación al mismo, tecleando su nombre en un filtro de búsqueda.</w:t>
       </w:r>
     </w:p>
     <w:p>
@@ -1909,7 +1989,23 @@
           <w:sz w:val="24"/>
           <w:szCs w:val="24"/>
         </w:rPr>
-        <w:t xml:space="preserve"> visualizar así como</w:t>
+        <w:t xml:space="preserve"> </w:t>
+      </w:r>
+      <w:proofErr w:type="gramStart"/>
+      <w:r>
+        <w:rPr>
+          <w:sz w:val="24"/>
+          <w:szCs w:val="24"/>
+        </w:rPr>
+        <w:t>visualizar</w:t>
+      </w:r>
+      <w:proofErr w:type="gramEnd"/>
+      <w:r>
+        <w:rPr>
+          <w:sz w:val="24"/>
+          <w:szCs w:val="24"/>
+        </w:rPr>
+        <w:t xml:space="preserve"> así como</w:t>
       </w:r>
       <w:r>
         <w:rPr>
@@ -3623,7 +3719,23 @@
           <w:sz w:val="24"/>
           <w:szCs w:val="24"/>
         </w:rPr>
-        <w:t>donde podrán probar la aplicación para recoger feedback de la interfaz y las cosas a mejorar de la misma.</w:t>
+        <w:t xml:space="preserve">donde podrán probar la aplicación para recoger </w:t>
+      </w:r>
+      <w:proofErr w:type="spellStart"/>
+      <w:r>
+        <w:rPr>
+          <w:sz w:val="24"/>
+          <w:szCs w:val="24"/>
+        </w:rPr>
+        <w:t>feedback</w:t>
+      </w:r>
+      <w:proofErr w:type="spellEnd"/>
+      <w:r>
+        <w:rPr>
+          <w:sz w:val="24"/>
+          <w:szCs w:val="24"/>
+        </w:rPr>
+        <w:t xml:space="preserve"> de la interfaz y las cosas a mejorar de la misma.</w:t>
       </w:r>
       <w:r>
         <w:rPr>
@@ -3774,6 +3886,7 @@
         </w:rPr>
         <w:t xml:space="preserve">Contraseñas alfanuméricas: </w:t>
       </w:r>
+      <w:proofErr w:type="gramStart"/>
       <w:r>
         <w:rPr>
           <w:sz w:val="24"/>
@@ -3830,7 +3943,15 @@
           <w:sz w:val="24"/>
           <w:szCs w:val="24"/>
         </w:rPr>
-        <w:t>compuestas por letras, números, y al menos un símbolo (! " # $ % &amp; ' ( ) * + , - . / : ; &lt; = &gt; ? @ [ \ ] ^ _` { | } ~).</w:t>
+        <w:t>compuestas por letras, números, y al menos un símbolo (!</w:t>
+      </w:r>
+      <w:proofErr w:type="gramEnd"/>
+      <w:r>
+        <w:rPr>
+          <w:sz w:val="24"/>
+          <w:szCs w:val="24"/>
+        </w:rPr>
+        <w:t xml:space="preserve"> " # $ % &amp; ' ( ) * + , - . / : ; &lt; = &gt; ? @ [ \ ] ^ _` { | } ~).</w:t>
       </w:r>
     </w:p>
     <w:p>

</xml_diff>

<commit_message>
Añadidos algunos retoques de ortografía, sin más
</commit_message>
<xml_diff>
--- a/Documentos/Requisitos funcionales y no funcionales.docx
+++ b/Documentos/Requisitos funcionales y no funcionales.docx
@@ -58,23 +58,7 @@
           <w:sz w:val="24"/>
           <w:szCs w:val="24"/>
         </w:rPr>
-        <w:t xml:space="preserve"> son repetidos, pues las funcionalidades son las mismas, </w:t>
-      </w:r>
-      <w:proofErr w:type="gramStart"/>
-      <w:r>
-        <w:rPr>
-          <w:sz w:val="24"/>
-          <w:szCs w:val="24"/>
-        </w:rPr>
-        <w:t>y</w:t>
-      </w:r>
-      <w:proofErr w:type="gramEnd"/>
-      <w:r>
-        <w:rPr>
-          <w:sz w:val="24"/>
-          <w:szCs w:val="24"/>
-        </w:rPr>
-        <w:t xml:space="preserve"> por lo tanto, es el mismo requisito tanto para uno como para otro</w:t>
+        <w:t xml:space="preserve"> son repetidos, pues las funcionalidades son las mismas, y por lo tanto, es el mismo requisito tanto para uno como para otro</w:t>
       </w:r>
       <w:r>
         <w:rPr>
@@ -323,11 +307,9 @@
       <w:pPr>
         <w:pStyle w:val="Ttulo2"/>
       </w:pPr>
-      <w:proofErr w:type="gramStart"/>
       <w:r>
         <w:t>Requisitos administrador</w:t>
       </w:r>
-      <w:proofErr w:type="gramEnd"/>
     </w:p>
     <w:p>
       <w:pPr>
@@ -1991,15 +1973,13 @@
         </w:rPr>
         <w:t xml:space="preserve"> </w:t>
       </w:r>
-      <w:proofErr w:type="gramStart"/>
-      <w:r>
-        <w:rPr>
-          <w:sz w:val="24"/>
-          <w:szCs w:val="24"/>
-        </w:rPr>
-        <w:t>visualizar</w:t>
-      </w:r>
-      <w:proofErr w:type="gramEnd"/>
+      <w:r>
+        <w:rPr>
+          <w:sz w:val="24"/>
+          <w:szCs w:val="24"/>
+        </w:rPr>
+        <w:t>visualizar,</w:t>
+      </w:r>
       <w:r>
         <w:rPr>
           <w:sz w:val="24"/>
@@ -3886,7 +3866,6 @@
         </w:rPr>
         <w:t xml:space="preserve">Contraseñas alfanuméricas: </w:t>
       </w:r>
-      <w:proofErr w:type="gramStart"/>
       <w:r>
         <w:rPr>
           <w:sz w:val="24"/>
@@ -3943,15 +3922,7 @@
           <w:sz w:val="24"/>
           <w:szCs w:val="24"/>
         </w:rPr>
-        <w:t>compuestas por letras, números, y al menos un símbolo (!</w:t>
-      </w:r>
-      <w:proofErr w:type="gramEnd"/>
-      <w:r>
-        <w:rPr>
-          <w:sz w:val="24"/>
-          <w:szCs w:val="24"/>
-        </w:rPr>
-        <w:t xml:space="preserve"> " # $ % &amp; ' ( ) * + , - . / : ; &lt; = &gt; ? @ [ \ ] ^ _` { | } ~).</w:t>
+        <w:t>compuestas por letras, números, y al menos un símbolo (! " # $ % &amp; ' ( ) * + , - . / : ; &lt; = &gt; ? @ [ \ ] ^ _` { | } ~).</w:t>
       </w:r>
     </w:p>
     <w:p>

</xml_diff>

<commit_message>
Modificado descripcion RF registro usuario
</commit_message>
<xml_diff>
--- a/Documentos/Requisitos funcionales y no funcionales.docx
+++ b/Documentos/Requisitos funcionales y no funcionales.docx
@@ -1602,6 +1602,13 @@
         </w:rPr>
         <w:t>.</w:t>
       </w:r>
+      <w:r>
+        <w:rPr>
+          <w:sz w:val="24"/>
+          <w:szCs w:val="24"/>
+        </w:rPr>
+        <w:t xml:space="preserve"> Así mismo, la contraseña del usuario será encriptada utilizando la librería BCrypt que proporciona Java, utilizando una ‘sal’ para reforzar aún más la contraseña a la hora de almacenarla en la base de datos.</w:t>
+      </w:r>
     </w:p>
     <w:p>
       <w:pPr>
@@ -2359,6 +2366,7 @@
           <w:sz w:val="24"/>
           <w:szCs w:val="24"/>
         </w:rPr>
+        <w:lastRenderedPageBreak/>
         <w:t xml:space="preserve"> </w:t>
       </w:r>
       <w:r>
@@ -3194,6 +3202,7 @@
           <w:sz w:val="24"/>
           <w:szCs w:val="24"/>
         </w:rPr>
+        <w:lastRenderedPageBreak/>
         <w:t xml:space="preserve">Eliminar perfil: </w:t>
       </w:r>
       <w:r>
@@ -3257,7 +3266,6 @@
           <w:sz w:val="24"/>
           <w:szCs w:val="24"/>
         </w:rPr>
-        <w:lastRenderedPageBreak/>
         <w:t>Cerrar sesión:</w:t>
       </w:r>
       <w:r>
@@ -4015,7 +4023,15 @@
           <w:sz w:val="24"/>
           <w:szCs w:val="24"/>
         </w:rPr>
-        <w:t>El sistema deberá estar en la medida de lo posible libre de fallos, para lo cual tendrá que pasar una batería de pruebas pre</w:t>
+        <w:t xml:space="preserve">El sistema deberá estar en la medida de lo posible libre de fallos, para lo cual tendrá que pasar una batería de pruebas </w:t>
+      </w:r>
+      <w:r>
+        <w:rPr>
+          <w:sz w:val="24"/>
+          <w:szCs w:val="24"/>
+        </w:rPr>
+        <w:lastRenderedPageBreak/>
+        <w:t>pre</w:t>
       </w:r>
       <w:r>
         <w:rPr>
@@ -4111,7 +4127,6 @@
           <w:sz w:val="24"/>
           <w:szCs w:val="24"/>
         </w:rPr>
-        <w:lastRenderedPageBreak/>
         <w:t>PC como plataforma destino</w:t>
       </w:r>
       <w:r>

</xml_diff>